<commit_message>
Soldier agents now patrolling. Might add some separation of them later, but for now, having them patrolling the box world's corridors is sufficient.
</commit_message>
<xml_diff>
--- a/21 - DOC - Custom Project D Level/Task 21 - Custom Project.docx
+++ b/21 - DOC - Custom Project D Level/Task 21 - Custom Project.docx
@@ -399,13 +399,91 @@
       </w:pPr>
       <w:r>
         <w:lastRenderedPageBreak/>
-        <w:t>Working on waypoints, modified read from file code to read waypoint box no.’s from file and store in list in box world class. Also got sick of the low framerate, so increased it by allowing walls to not fill the circle, but just do a thick outline, saving iterations of circle outline drawing.</w:t>
+        <w:t xml:space="preserve">I changed the </w:t>
+      </w:r>
+      <w:r>
+        <w:t>read</w:t>
+      </w:r>
+      <w:r>
+        <w:t>-</w:t>
+      </w:r>
+      <w:r>
+        <w:t>from</w:t>
+      </w:r>
+      <w:r>
+        <w:t>-</w:t>
+      </w:r>
+      <w:r>
+        <w:t xml:space="preserve">file code to read </w:t>
+      </w:r>
+      <w:r>
+        <w:t xml:space="preserve">the patrol </w:t>
+      </w:r>
+      <w:r>
+        <w:t xml:space="preserve">waypoint box </w:t>
+      </w:r>
+      <w:r>
+        <w:t>numbers</w:t>
+      </w:r>
+      <w:r>
+        <w:t xml:space="preserve"> from </w:t>
+      </w:r>
+      <w:r>
+        <w:t xml:space="preserve">the map </w:t>
+      </w:r>
+      <w:r>
+        <w:t xml:space="preserve">file and store </w:t>
+      </w:r>
+      <w:r>
+        <w:t>the corresponding boxes in a list of waypoints in the box world class</w:t>
+      </w:r>
+      <w:r>
+        <w:t xml:space="preserve">. </w:t>
+      </w:r>
+      <w:r>
+        <w:t xml:space="preserve">While doing so, I </w:t>
+      </w:r>
+      <w:r>
+        <w:t xml:space="preserve">got sick of the low framerate, </w:t>
+      </w:r>
+      <w:r>
+        <w:t>I changed box.draw()</w:t>
+      </w:r>
+      <w:r>
+        <w:t xml:space="preserve"> to not fill the circle</w:t>
+      </w:r>
+      <w:r>
+        <w:t xml:space="preserve"> rendered for walls</w:t>
+      </w:r>
+      <w:r>
+        <w:t>, but just do a thick outline, saving iterations of circle outline drawing</w:t>
+      </w:r>
+      <w:r>
+        <w:t xml:space="preserve"> and increasing the framerate</w:t>
+      </w:r>
+      <w:r>
+        <w:t>.</w:t>
+      </w:r>
+    </w:p>
+    <w:p>
+      <w:pPr>
+        <w:pStyle w:val="ListParagraph"/>
+        <w:numPr>
+          <w:ilvl w:val="0"/>
+          <w:numId w:val="1"/>
+        </w:numPr>
+      </w:pPr>
+      <w:r>
+        <w:t>I altered the agent setup code so that the soldier leader would have its target set at the start and plan a path to the first waypoint, prompting the rest of the soldiers to follow it. Then I reorganised the various conditions for planning a new path into one method that could manage target selection and path planning for all of its preceding code, and replaced them with a call to that method.</w:t>
+      </w:r>
+      <w:r>
+        <w:t xml:space="preserve"> </w:t>
+      </w:r>
+      <w:r>
+        <w:t>This way, the target selection and call of self.plan_path() is all in one location and can be more easily modified as needed.</w:t>
       </w:r>
       <w:bookmarkStart w:id="0" w:name="_GoBack"/>
       <w:bookmarkEnd w:id="0"/>
-      <w:r>
-        <w:t xml:space="preserve"> </w:t>
-      </w:r>
     </w:p>
     <w:p>
       <w:pPr>
@@ -2016,7 +2094,7 @@
 </file>
 
 <file path=customXml/itemProps1.xml><?xml version="1.0" encoding="utf-8"?>
-<ds:datastoreItem xmlns:ds="http://schemas.openxmlformats.org/officeDocument/2006/customXml" ds:itemID="{48265EFB-459D-4CEE-BAE2-2A9973634140}">
+<ds:datastoreItem xmlns:ds="http://schemas.openxmlformats.org/officeDocument/2006/customXml" ds:itemID="{F1A84C51-6527-4403-8E80-74076EFDD0BE}">
   <ds:schemaRefs>
     <ds:schemaRef ds:uri="http://schemas.openxmlformats.org/officeDocument/2006/bibliography"/>
   </ds:schemaRefs>

</xml_diff>

<commit_message>
Implementing waypoints as "trigger colliders", got code reading them from file appropriately, and handling editing of waypoints in-simulation.
</commit_message>
<xml_diff>
--- a/21 - DOC - Custom Project D Level/Task 21 - Custom Project.docx
+++ b/21 - DOC - Custom Project D Level/Task 21 - Custom Project.docx
@@ -482,8 +482,100 @@
       <w:r>
         <w:t>This way, the target selection and call of self.plan_path() is all in one location and can be more easily modified as needed.</w:t>
       </w:r>
+    </w:p>
+    <w:p>
+      <w:pPr>
+        <w:pStyle w:val="ListParagraph"/>
+        <w:numPr>
+          <w:ilvl w:val="0"/>
+          <w:numId w:val="1"/>
+        </w:numPr>
+      </w:pPr>
+      <w:r>
+        <w:t>Ran into errors where target_enemy was None when it shouldn’t have been, put it down to misalignment between how look() calculated if the agent could see an enemy, and how update_soldier() got the closest enemy</w:t>
+      </w:r>
+      <w:r>
+        <w:t xml:space="preserve">. While testing, also </w:t>
+      </w:r>
+      <w:r>
+        <w:t>removed explosive weapons from the list of weapons</w:t>
+      </w:r>
+      <w:r>
+        <w:t>, as explosives weren’t working and just kept detonating behind the soldier.</w:t>
+      </w:r>
+    </w:p>
+    <w:p>
+      <w:pPr>
+        <w:pStyle w:val="ListParagraph"/>
+        <w:numPr>
+          <w:ilvl w:val="0"/>
+          <w:numId w:val="1"/>
+        </w:numPr>
+      </w:pPr>
+      <w:r>
+        <w:t>Noticed after attacking, soldiers would sometimes patrol in the reverse direction, so created a directional map for soldiers to follow</w:t>
+      </w:r>
+      <w:r>
+        <w:t xml:space="preserve">. </w:t>
+      </w:r>
+      <w:r>
+        <w:t>However, realised this would require the customizability of the simulation to be disabled</w:t>
+      </w:r>
+      <w:r>
+        <w:t xml:space="preserve"> or for functionality to allow the changing of a tile’s preferred direction for soldier agents</w:t>
+      </w:r>
+      <w:r>
+        <w:t>, so decided against this.</w:t>
+      </w:r>
+      <w:r>
+        <w:t xml:space="preserve"> Instead decided to use a similar technique to how the agent bypasses redundant nodes on the path, using a path-length calculation method similar to what’s used for the aiming and shooting predictive calculations</w:t>
+      </w:r>
+      <w:r>
+        <w:t>. However, this ran into the issue of the soldier agent somehow bouncing back and forth between the first two nodes.</w:t>
+      </w:r>
+    </w:p>
+    <w:p>
+      <w:pPr>
+        <w:pStyle w:val="ListParagraph"/>
+        <w:numPr>
+          <w:ilvl w:val="0"/>
+          <w:numId w:val="1"/>
+        </w:numPr>
+      </w:pPr>
+      <w:r>
+        <w:t xml:space="preserve">Solution: waypoints aren’t single boxes, but a line of them such that when the lead soldier moves backwards along the patrol path while attacking, if it triggers the boxes, it decrements its waypoint so that when it finishes attacking, it knows which one is the next one along the patrol path. However, to retain customizability of the box world, </w:t>
+      </w:r>
+      <w:r>
+        <w:t xml:space="preserve">also </w:t>
+      </w:r>
+      <w:r>
+        <w:t>requires keyboard controls for customizing waypoints.</w:t>
+      </w:r>
+      <w:r>
+        <w:t xml:space="preserve"> First changed code so that the box world reads in all boxes for a waypoint</w:t>
+      </w:r>
+      <w:r>
+        <w:t>, then added a waypoint class that lists all boxes within the waypoint. Then added drawing code for displaying waypoint</w:t>
+      </w:r>
+      <w:r>
+        <w:t xml:space="preserve">s, </w:t>
+      </w:r>
       <w:bookmarkStart w:id="0" w:name="_GoBack"/>
       <w:bookmarkEnd w:id="0"/>
+      <w:r>
+        <w:t>inputs for editing waypoints, and a method to handle adding and removing boxes from a waypoint</w:t>
+      </w:r>
+    </w:p>
+    <w:p/>
+    <w:p>
+      <w:r>
+        <w:t>Display patrol waypoints</w:t>
+      </w:r>
+    </w:p>
+    <w:p>
+      <w:r>
+        <w:t>Add in-simulation customizability of waypoints</w:t>
+      </w:r>
     </w:p>
     <w:p>
       <w:pPr>
@@ -502,6 +594,18 @@
         </w:numPr>
       </w:pPr>
       <w:r>
+        <w:t>Space: alternate between placing blocks and modifying waypoints</w:t>
+      </w:r>
+    </w:p>
+    <w:p>
+      <w:pPr>
+        <w:pStyle w:val="ListParagraph"/>
+        <w:numPr>
+          <w:ilvl w:val="0"/>
+          <w:numId w:val="1"/>
+        </w:numPr>
+      </w:pPr>
+      <w:r>
         <w:t>Placing blocks:</w:t>
       </w:r>
     </w:p>
@@ -583,6 +687,43 @@
         </w:numPr>
       </w:pPr>
       <w:r>
+        <w:t>Modifying waypoints:</w:t>
+      </w:r>
+    </w:p>
+    <w:p>
+      <w:pPr>
+        <w:pStyle w:val="ListParagraph"/>
+        <w:numPr>
+          <w:ilvl w:val="1"/>
+          <w:numId w:val="1"/>
+        </w:numPr>
+      </w:pPr>
+      <w:r>
+        <w:t>[0-9]: select a waypoint</w:t>
+      </w:r>
+    </w:p>
+    <w:p>
+      <w:pPr>
+        <w:pStyle w:val="ListParagraph"/>
+        <w:numPr>
+          <w:ilvl w:val="1"/>
+          <w:numId w:val="1"/>
+        </w:numPr>
+      </w:pPr>
+      <w:r>
+        <w:t>Left mouse click: toggle whether a box is in the currently selected waypoint. Cannot add a box to a waypoint if it belongs to another waypoint.</w:t>
+      </w:r>
+    </w:p>
+    <w:p>
+      <w:pPr>
+        <w:pStyle w:val="ListParagraph"/>
+        <w:numPr>
+          <w:ilvl w:val="0"/>
+          <w:numId w:val="1"/>
+        </w:numPr>
+      </w:pPr>
+      <w:r>
+        <w:lastRenderedPageBreak/>
         <w:t>Search parameters:</w:t>
       </w:r>
     </w:p>
@@ -848,7 +989,73 @@
         </w:numPr>
       </w:pPr>
       <w:r>
-        <w:t>What I found out, what I now know, what I’d do different, what I’d change, further changes I’d suggest</w:t>
+        <w:t>What I found out</w:t>
+      </w:r>
+      <w:r>
+        <w:t xml:space="preserve"> / </w:t>
+      </w:r>
+      <w:r>
+        <w:t>what I now know</w:t>
+      </w:r>
+    </w:p>
+    <w:p>
+      <w:pPr>
+        <w:pStyle w:val="ListParagraph"/>
+        <w:numPr>
+          <w:ilvl w:val="1"/>
+          <w:numId w:val="1"/>
+        </w:numPr>
+      </w:pPr>
+      <w:r>
+        <w:t xml:space="preserve">Grid-based directional map &gt; wouldn’t be as easy to do as changing box types would mean the directions would need to be customizable as well. </w:t>
+      </w:r>
+    </w:p>
+    <w:p>
+      <w:pPr>
+        <w:pStyle w:val="ListParagraph"/>
+        <w:numPr>
+          <w:ilvl w:val="1"/>
+          <w:numId w:val="1"/>
+        </w:numPr>
+      </w:pPr>
+      <w:r>
+        <w:t>Single nodes for a waypoint aren’t enough when agents can move backwards along the patrol path to attack. Need to be enough that it acts like a trigger collider.</w:t>
+      </w:r>
+    </w:p>
+    <w:p>
+      <w:pPr>
+        <w:pStyle w:val="ListParagraph"/>
+        <w:numPr>
+          <w:ilvl w:val="0"/>
+          <w:numId w:val="1"/>
+        </w:numPr>
+      </w:pPr>
+      <w:r>
+        <w:t>what I’d do different</w:t>
+      </w:r>
+    </w:p>
+    <w:p>
+      <w:pPr>
+        <w:pStyle w:val="ListParagraph"/>
+        <w:numPr>
+          <w:ilvl w:val="0"/>
+          <w:numId w:val="1"/>
+        </w:numPr>
+      </w:pPr>
+      <w:r>
+        <w:t>what I’d change</w:t>
+      </w:r>
+    </w:p>
+    <w:p>
+      <w:pPr>
+        <w:pStyle w:val="ListParagraph"/>
+        <w:numPr>
+          <w:ilvl w:val="0"/>
+          <w:numId w:val="1"/>
+        </w:numPr>
+      </w:pPr>
+      <w:r>
+        <w:t>further changes I’d suggest</w:t>
       </w:r>
     </w:p>
     <w:sectPr>
@@ -2094,7 +2301,7 @@
 </file>
 
 <file path=customXml/itemProps1.xml><?xml version="1.0" encoding="utf-8"?>
-<ds:datastoreItem xmlns:ds="http://schemas.openxmlformats.org/officeDocument/2006/customXml" ds:itemID="{F1A84C51-6527-4403-8E80-74076EFDD0BE}">
+<ds:datastoreItem xmlns:ds="http://schemas.openxmlformats.org/officeDocument/2006/customXml" ds:itemID="{B2D83114-C64E-4AFD-8CED-89720B7B3A11}">
   <ds:schemaRefs>
     <ds:schemaRef ds:uri="http://schemas.openxmlformats.org/officeDocument/2006/bibliography"/>
   </ds:schemaRefs>

</xml_diff>

<commit_message>
Overhauled updating of waypoints to use integers to keep track of the current and last waypoints, rather than moving the elements of the waypoint list or trying to figure out which waypoint to go to based on path lengths. Tweaked and fixed waypoint editing functionality to take advantage of that change (and also because that change somehow broke it).
</commit_message>
<xml_diff>
--- a/21 - DOC - Custom Project D Level/Task 21 - Custom Project.docx
+++ b/21 - DOC - Custom Project D Level/Task 21 - Custom Project.docx
@@ -560,22 +560,35 @@
       <w:r>
         <w:t xml:space="preserve">s, </w:t>
       </w:r>
+      <w:r>
+        <w:t>inputs for editing waypoints, and a method to handle adding and removing boxes from a waypoint</w:t>
+      </w:r>
+      <w:r>
+        <w:t>.</w:t>
+      </w:r>
+    </w:p>
+    <w:p>
+      <w:pPr>
+        <w:pStyle w:val="ListParagraph"/>
+        <w:numPr>
+          <w:ilvl w:val="0"/>
+          <w:numId w:val="1"/>
+        </w:numPr>
+      </w:pPr>
+      <w:r>
+        <w:t xml:space="preserve">Added methods for switching between waypoints both when the soldiers are patrolling, and when they are not, incrementing and decrementing the index of the current and last waypoints as appropriate. Spotted weird errors with the waypoint editing code in that on every number, clicking a box to add it to a waypoint would attempt to add </w:t>
+      </w:r>
+      <w:r>
+        <w:t>or remove it from the correct box, but display 9 as its waypoint, and waypoints read from file would be unable to be removed</w:t>
+      </w:r>
+      <w:r>
+        <w:t>.</w:t>
+      </w:r>
+      <w:r>
+        <w:t xml:space="preserve"> Fixed this by reworking BoxWorld.edit_waypoint_node() to perform checked based on the waypoint number of the node passed to it, and BoxWorld.active_waypoint rather than searching through waypoints to check if the node was present in their lists of nodes or not.</w:t>
+      </w:r>
       <w:bookmarkStart w:id="0" w:name="_GoBack"/>
       <w:bookmarkEnd w:id="0"/>
-      <w:r>
-        <w:t>inputs for editing waypoints, and a method to handle adding and removing boxes from a waypoint</w:t>
-      </w:r>
-    </w:p>
-    <w:p/>
-    <w:p>
-      <w:r>
-        <w:t>Display patrol waypoints</w:t>
-      </w:r>
-    </w:p>
-    <w:p>
-      <w:r>
-        <w:t>Add in-simulation customizability of waypoints</w:t>
-      </w:r>
     </w:p>
     <w:p>
       <w:pPr>
@@ -660,6 +673,7 @@
         </w:numPr>
       </w:pPr>
       <w:r>
+        <w:lastRenderedPageBreak/>
         <w:t>3: mouse clicks now place water.</w:t>
       </w:r>
     </w:p>
@@ -723,7 +737,6 @@
         </w:numPr>
       </w:pPr>
       <w:r>
-        <w:lastRenderedPageBreak/>
         <w:t>Search parameters:</w:t>
       </w:r>
     </w:p>
@@ -2301,7 +2314,7 @@
 </file>
 
 <file path=customXml/itemProps1.xml><?xml version="1.0" encoding="utf-8"?>
-<ds:datastoreItem xmlns:ds="http://schemas.openxmlformats.org/officeDocument/2006/customXml" ds:itemID="{B2D83114-C64E-4AFD-8CED-89720B7B3A11}">
+<ds:datastoreItem xmlns:ds="http://schemas.openxmlformats.org/officeDocument/2006/customXml" ds:itemID="{F385AD4F-C7FE-451C-B58D-F6C6F318194A}">
   <ds:schemaRefs>
     <ds:schemaRef ds:uri="http://schemas.openxmlformats.org/officeDocument/2006/bibliography"/>
   </ds:schemaRefs>

</xml_diff>

<commit_message>
Cut out some comments, cut out some print statements. Made soldier agents forget about enemy agents if the enemy agent moves out of sight. Overhauled how agents calculate whether an enemy agent is within range or not so that it now uses networks and checks that every node in the network is within range; now lets agents ignore enemies on the other side of a wall.
</commit_message>
<xml_diff>
--- a/21 - DOC - Custom Project D Level/Task 21 - Custom Project.docx
+++ b/21 - DOC - Custom Project D Level/Task 21 - Custom Project.docx
@@ -587,8 +587,58 @@
       <w:r>
         <w:t xml:space="preserve"> Fixed this by reworking BoxWorld.edit_waypoint_node() to perform checked based on the waypoint number of the node passed to it, and BoxWorld.active_waypoint rather than searching through waypoints to check if the node was present in their lists of nodes or not.</w:t>
       </w:r>
-      <w:bookmarkStart w:id="0" w:name="_GoBack"/>
-      <w:bookmarkEnd w:id="0"/>
+      <w:r>
+        <w:t xml:space="preserve"> Tweaked rendering of soldier leader’s path to highlight path nodes with circles, so as to distinguish between it and other paths.</w:t>
+      </w:r>
+    </w:p>
+    <w:p>
+      <w:pPr>
+        <w:pStyle w:val="ListParagraph"/>
+        <w:numPr>
+          <w:ilvl w:val="0"/>
+          <w:numId w:val="1"/>
+        </w:numPr>
+      </w:pPr>
+      <w:r>
+        <w:t xml:space="preserve">BUG: Sometimes spots then loses a fugitive, but still goes to the fugitive. </w:t>
+      </w:r>
+      <w:r>
+        <w:t>Fix: when looking and checking which enemy agent in range is the closest, it first checks if, ignoring walls, the enemy agent is within the soldier’s range. Then, gets a path to it and checks if the path does not extend outside the awareness range. If even a single node does, the soldier agent ignores it.</w:t>
+      </w:r>
+    </w:p>
+    <w:p/>
+    <w:p>
+      <w:r>
+        <w:lastRenderedPageBreak/>
+        <w:t>BUGS:</w:t>
+      </w:r>
+    </w:p>
+    <w:p>
+      <w:pPr>
+        <w:pStyle w:val="ListParagraph"/>
+        <w:numPr>
+          <w:ilvl w:val="0"/>
+          <w:numId w:val="1"/>
+        </w:numPr>
+      </w:pPr>
+      <w:r>
+        <w:t xml:space="preserve">Still sometimes has the wrong current waypoint listed? Check to see if this happens again once the above bug is fixed. </w:t>
+      </w:r>
+    </w:p>
+    <w:p>
+      <w:pPr>
+        <w:pStyle w:val="ListParagraph"/>
+        <w:numPr>
+          <w:ilvl w:val="0"/>
+          <w:numId w:val="1"/>
+        </w:numPr>
+      </w:pPr>
+      <w:r>
+        <w:t>If multiple soldiers, on spotting a fugitive, appears to just aggressively judge it rather than attacking it. Seems to be changing weapons repeatedly. Suggestion: single weapon with ridiculously high ammo so that it effectively won’t run out, and when it does it just refills.</w:t>
+      </w:r>
+      <w:r>
+        <w:t xml:space="preserve"> Remove exchange weapon as a movement mode.</w:t>
+      </w:r>
     </w:p>
     <w:p>
       <w:pPr>
@@ -673,7 +723,6 @@
         </w:numPr>
       </w:pPr>
       <w:r>
-        <w:lastRenderedPageBreak/>
         <w:t>3: mouse clicks now place water.</w:t>
       </w:r>
     </w:p>
@@ -1034,6 +1083,20 @@
       <w:r>
         <w:t>Single nodes for a waypoint aren’t enough when agents can move backwards along the patrol path to attack. Need to be enough that it acts like a trigger collider.</w:t>
       </w:r>
+    </w:p>
+    <w:p>
+      <w:pPr>
+        <w:pStyle w:val="ListParagraph"/>
+        <w:numPr>
+          <w:ilvl w:val="1"/>
+          <w:numId w:val="1"/>
+        </w:numPr>
+      </w:pPr>
+      <w:r>
+        <w:t>Graph searches are good for checking whether an enemy agent within range can reasonably be reached or if it is on the opposite side of a wall and there isn’t a gap in the wall close enough for the agent to reach the enemy agent.</w:t>
+      </w:r>
+      <w:bookmarkStart w:id="0" w:name="_GoBack"/>
+      <w:bookmarkEnd w:id="0"/>
     </w:p>
     <w:p>
       <w:pPr>
@@ -2314,7 +2377,7 @@
 </file>
 
 <file path=customXml/itemProps1.xml><?xml version="1.0" encoding="utf-8"?>
-<ds:datastoreItem xmlns:ds="http://schemas.openxmlformats.org/officeDocument/2006/customXml" ds:itemID="{F385AD4F-C7FE-451C-B58D-F6C6F318194A}">
+<ds:datastoreItem xmlns:ds="http://schemas.openxmlformats.org/officeDocument/2006/customXml" ds:itemID="{E08D0D33-4932-4BD6-B117-3E82CE334ED3}">
   <ds:schemaRefs>
     <ds:schemaRef ds:uri="http://schemas.openxmlformats.org/officeDocument/2006/bibliography"/>
   </ds:schemaRefs>

</xml_diff>

<commit_message>
Fugitives are attacking, and then fleeing when they get too scared. Now to further develop the soldiers' code.
</commit_message>
<xml_diff>
--- a/21 - DOC - Custom Project D Level/Task 21 - Custom Project.docx
+++ b/21 - DOC - Custom Project D Level/Task 21 - Custom Project.docx
@@ -606,70 +606,292 @@
         <w:t>Fix: when looking and checking which enemy agent in range is the closest, it first checks if, ignoring walls, the enemy agent is within the soldier’s range. Then, gets a path to it and checks if the path does not extend outside the awareness range. If even a single node does, the soldier agent ignores it.</w:t>
       </w:r>
     </w:p>
+    <w:p>
+      <w:pPr>
+        <w:pStyle w:val="ListParagraph"/>
+        <w:numPr>
+          <w:ilvl w:val="0"/>
+          <w:numId w:val="1"/>
+        </w:numPr>
+      </w:pPr>
+      <w:r>
+        <w:lastRenderedPageBreak/>
+        <w:t xml:space="preserve">BUG: </w:t>
+      </w:r>
+      <w:r>
+        <w:t>If multiple soldiers, on spotting a fugitive, appears to just aggressively judge it rather than attacking it. Seems to be changing weapons repeatedly. Suggestion: single weapon with ridiculously high ammo so that it effectively won’t run out, and when it does it just refills. Remove exchange weapon as a movement mode.</w:t>
+      </w:r>
+      <w:r>
+        <w:t xml:space="preserve"> Implemented, but retaining exchange weapon in the unlikely scenario that the weapon runs out. Still having issues with even two soldiers attacking at once. </w:t>
+      </w:r>
+      <w:r>
+        <w:t xml:space="preserve">Added a print to check who they were attacking, as it looked like they were attacking each other, and they were, as the enemy selection code only checked that the nearest agent wasn’t themselves, rather than an agent of the same agent type. Changed, working much nicer now. </w:t>
+      </w:r>
+    </w:p>
+    <w:p>
+      <w:pPr>
+        <w:pStyle w:val="ListParagraph"/>
+        <w:numPr>
+          <w:ilvl w:val="0"/>
+          <w:numId w:val="1"/>
+        </w:numPr>
+      </w:pPr>
+      <w:r>
+        <w:t>Additional tweak</w:t>
+      </w:r>
+      <w:r>
+        <w:t>s</w:t>
+      </w:r>
+      <w:r>
+        <w:t>: not allowing projectiles to hit agents of the same type as the agent that fired it, rather than ignoring the firing agent until the projectile was out of the agent’s radius.</w:t>
+      </w:r>
+      <w:r>
+        <w:t xml:space="preserve"> Also, stopping soldier agents from moving if doing so would overlap them with a soldier agent of higher rank (i.e. a lower index in BoxWorld.soldiers)</w:t>
+      </w:r>
+      <w:r>
+        <w:t>, or if they’re pursuing an enemy agent and moving would put them inside a wall.</w:t>
+      </w:r>
+      <w:r>
+        <w:t xml:space="preserve"> Added inputs for toggling awareness ranges and weapon ranges on and off. Changed soldier agents to green to better differentiate between soldiers and fugitives.</w:t>
+      </w:r>
+    </w:p>
+    <w:p>
+      <w:pPr>
+        <w:pStyle w:val="ListParagraph"/>
+        <w:numPr>
+          <w:ilvl w:val="0"/>
+          <w:numId w:val="1"/>
+        </w:numPr>
+      </w:pPr>
+      <w:r>
+        <w:t>Fugitives now stay stationary until they spot a soldier, merely updating their heading to face the closest soldier, and attack on spotting the soldier, using their own weapons to shoot back.</w:t>
+      </w:r>
+    </w:p>
+    <w:p>
+      <w:pPr>
+        <w:pStyle w:val="ListParagraph"/>
+        <w:numPr>
+          <w:ilvl w:val="0"/>
+          <w:numId w:val="1"/>
+        </w:numPr>
+      </w:pPr>
+      <w:r>
+        <w:t xml:space="preserve">Fugitives now have greater health and a fear measure that kicks in inversely proportionate to the distance between a fugitive and its attack target. When the fear is too high, it flees. </w:t>
+      </w:r>
+      <w:r>
+        <w:t>When it encounters a “higher-ranking” fugitive or reaches the end of its fleeing path, it sits still and starts reducing its fear each second.</w:t>
+      </w:r>
+      <w:bookmarkStart w:id="0" w:name="_GoBack"/>
+      <w:bookmarkEnd w:id="0"/>
+    </w:p>
     <w:p/>
     <w:p>
       <w:r>
+        <w:t>BUGS:</w:t>
+      </w:r>
+    </w:p>
+    <w:p>
+      <w:pPr>
+        <w:pStyle w:val="ListParagraph"/>
+        <w:numPr>
+          <w:ilvl w:val="0"/>
+          <w:numId w:val="1"/>
+        </w:numPr>
+      </w:pPr>
+      <w:r>
+        <w:t>On attacking triggered, sometimes self.current_node_pos is set to Non</w:t>
+      </w:r>
+      <w:r>
+        <w:t>e. Should be impossible, as it creates a path if it is None immediately before it’s used</w:t>
+      </w:r>
+      <w:r>
+        <w:t xml:space="preserve"> . . .</w:t>
+      </w:r>
+    </w:p>
+    <w:p>
+      <w:pPr>
+        <w:pStyle w:val="ListParagraph"/>
+        <w:numPr>
+          <w:ilvl w:val="0"/>
+          <w:numId w:val="1"/>
+        </w:numPr>
+      </w:pPr>
+      <w:r>
+        <w:t>W</w:t>
+      </w:r>
+      <w:r>
+        <w:t xml:space="preserve">hen </w:t>
+      </w:r>
+      <w:r>
+        <w:t>fugitives</w:t>
+      </w:r>
+      <w:r>
+        <w:t xml:space="preserve"> </w:t>
+      </w:r>
+      <w:r>
+        <w:t>reach</w:t>
+      </w:r>
+      <w:r>
+        <w:t xml:space="preserve"> the end of </w:t>
+      </w:r>
+      <w:r>
+        <w:t>a</w:t>
+      </w:r>
+      <w:r>
+        <w:t xml:space="preserve"> fear path, seems unable to get to the last node in the path.</w:t>
+      </w:r>
+      <w:r>
+        <w:t xml:space="preserve"> SUGGESTION: </w:t>
+      </w:r>
+      <w:r>
+        <w:t>If moving to current node would overshoot, only move distance to the node and no further.</w:t>
+      </w:r>
+    </w:p>
+    <w:p>
+      <w:pPr>
+        <w:pStyle w:val="ListParagraph"/>
+        <w:numPr>
+          <w:ilvl w:val="0"/>
+          <w:numId w:val="1"/>
+        </w:numPr>
+      </w:pPr>
+      <w:r>
+        <w:t xml:space="preserve">Still sometimes has the wrong current waypoint listed? Check to see if this happens again once the above bug is fixed. </w:t>
+      </w:r>
+      <w:r>
+        <w:t>Note: seems to only be the last waypoint, and only if there was combat very close to a waypoint. Moving onto a waypoint, then moving off it again but forwards along the patrol path rather than backwards?</w:t>
+      </w:r>
+    </w:p>
+    <w:p/>
+    <w:p>
+      <w:r>
+        <w:t>Notes:</w:t>
+      </w:r>
+    </w:p>
+    <w:p>
+      <w:pPr>
+        <w:pStyle w:val="ListParagraph"/>
+        <w:numPr>
+          <w:ilvl w:val="0"/>
+          <w:numId w:val="1"/>
+        </w:numPr>
+      </w:pPr>
+      <w:r>
+        <w:t>With current group behaviours, of substantial separation occurs, the squad splinters into multiple groups, and the further back group engages fugitives in combat alone, either change code to have the lead group return to the rear group to assist, or when such separation occurs, have lead group wait until the rear group catches up.</w:t>
+      </w:r>
+    </w:p>
+    <w:p>
+      <w:pPr>
+        <w:pStyle w:val="Heading1"/>
+      </w:pPr>
+      <w:r>
+        <w:t>Instructions for Operating the Code</w:t>
+      </w:r>
+    </w:p>
+    <w:p>
+      <w:pPr>
+        <w:pStyle w:val="ListParagraph"/>
+        <w:numPr>
+          <w:ilvl w:val="0"/>
+          <w:numId w:val="1"/>
+        </w:numPr>
+      </w:pPr>
+      <w:r>
+        <w:t>Space: alternate between placing blocks and modifying waypoints</w:t>
+      </w:r>
+    </w:p>
+    <w:p>
+      <w:pPr>
+        <w:pStyle w:val="ListParagraph"/>
+        <w:numPr>
+          <w:ilvl w:val="0"/>
+          <w:numId w:val="1"/>
+        </w:numPr>
+      </w:pPr>
+      <w:r>
+        <w:t>Placing blocks:</w:t>
+      </w:r>
+    </w:p>
+    <w:p>
+      <w:pPr>
+        <w:pStyle w:val="ListParagraph"/>
+        <w:numPr>
+          <w:ilvl w:val="1"/>
+          <w:numId w:val="1"/>
+        </w:numPr>
+      </w:pPr>
+      <w:r>
+        <w:t xml:space="preserve">Left mouse click: </w:t>
+      </w:r>
+      <w:r>
+        <w:t>change a box’s kind to the currently selected kind</w:t>
+      </w:r>
+      <w:r>
+        <w:t>.</w:t>
+      </w:r>
+    </w:p>
+    <w:p>
+      <w:pPr>
+        <w:pStyle w:val="ListParagraph"/>
+        <w:numPr>
+          <w:ilvl w:val="1"/>
+          <w:numId w:val="1"/>
+        </w:numPr>
+      </w:pPr>
+      <w:r>
+        <w:t>1: mouse clicks now clear blocks.</w:t>
+      </w:r>
+    </w:p>
+    <w:p>
+      <w:pPr>
+        <w:pStyle w:val="ListParagraph"/>
+        <w:numPr>
+          <w:ilvl w:val="1"/>
+          <w:numId w:val="1"/>
+        </w:numPr>
+      </w:pPr>
+      <w:r>
+        <w:t>2: mouse clicks now place mud.</w:t>
+      </w:r>
+    </w:p>
+    <w:p>
+      <w:pPr>
+        <w:pStyle w:val="ListParagraph"/>
+        <w:numPr>
+          <w:ilvl w:val="1"/>
+          <w:numId w:val="1"/>
+        </w:numPr>
+      </w:pPr>
+      <w:r>
+        <w:t>3: mouse clicks now place water.</w:t>
+      </w:r>
+    </w:p>
+    <w:p>
+      <w:pPr>
+        <w:pStyle w:val="ListParagraph"/>
+        <w:numPr>
+          <w:ilvl w:val="1"/>
+          <w:numId w:val="1"/>
+        </w:numPr>
+      </w:pPr>
+      <w:r>
         <w:lastRenderedPageBreak/>
-        <w:t>BUGS:</w:t>
-      </w:r>
-    </w:p>
-    <w:p>
-      <w:pPr>
-        <w:pStyle w:val="ListParagraph"/>
-        <w:numPr>
-          <w:ilvl w:val="0"/>
-          <w:numId w:val="1"/>
-        </w:numPr>
-      </w:pPr>
-      <w:r>
-        <w:t xml:space="preserve">Still sometimes has the wrong current waypoint listed? Check to see if this happens again once the above bug is fixed. </w:t>
-      </w:r>
-    </w:p>
-    <w:p>
-      <w:pPr>
-        <w:pStyle w:val="ListParagraph"/>
-        <w:numPr>
-          <w:ilvl w:val="0"/>
-          <w:numId w:val="1"/>
-        </w:numPr>
-      </w:pPr>
-      <w:r>
-        <w:t>If multiple soldiers, on spotting a fugitive, appears to just aggressively judge it rather than attacking it. Seems to be changing weapons repeatedly. Suggestion: single weapon with ridiculously high ammo so that it effectively won’t run out, and when it does it just refills.</w:t>
-      </w:r>
-      <w:r>
-        <w:t xml:space="preserve"> Remove exchange weapon as a movement mode.</w:t>
-      </w:r>
-    </w:p>
-    <w:p>
-      <w:pPr>
-        <w:pStyle w:val="Heading1"/>
-      </w:pPr>
-      <w:r>
-        <w:t>Instructions for Operating the Code</w:t>
-      </w:r>
-    </w:p>
-    <w:p>
-      <w:pPr>
-        <w:pStyle w:val="ListParagraph"/>
-        <w:numPr>
-          <w:ilvl w:val="0"/>
-          <w:numId w:val="1"/>
-        </w:numPr>
-      </w:pPr>
-      <w:r>
-        <w:t>Space: alternate between placing blocks and modifying waypoints</w:t>
-      </w:r>
-    </w:p>
-    <w:p>
-      <w:pPr>
-        <w:pStyle w:val="ListParagraph"/>
-        <w:numPr>
-          <w:ilvl w:val="0"/>
-          <w:numId w:val="1"/>
-        </w:numPr>
-      </w:pPr>
-      <w:r>
-        <w:t>Placing blocks:</w:t>
+        <w:t>4: mouse clicks now place walls.</w:t>
+      </w:r>
+      <w:r>
+        <w:t xml:space="preserve"> </w:t>
+      </w:r>
+    </w:p>
+    <w:p>
+      <w:pPr>
+        <w:pStyle w:val="ListParagraph"/>
+        <w:numPr>
+          <w:ilvl w:val="0"/>
+          <w:numId w:val="1"/>
+        </w:numPr>
+      </w:pPr>
+      <w:r>
+        <w:t>Modifying waypoints:</w:t>
       </w:r>
     </w:p>
     <w:p>
@@ -681,13 +903,7 @@
         </w:numPr>
       </w:pPr>
       <w:r>
-        <w:t xml:space="preserve">Left mouse click: </w:t>
-      </w:r>
-      <w:r>
-        <w:t>change a box’s kind to the currently selected kind</w:t>
-      </w:r>
-      <w:r>
-        <w:t>.</w:t>
+        <w:t>[0-9]: select a waypoint</w:t>
       </w:r>
     </w:p>
     <w:p>
@@ -699,7 +915,19 @@
         </w:numPr>
       </w:pPr>
       <w:r>
-        <w:t>1: mouse clicks now clear blocks.</w:t>
+        <w:t>Left mouse click: toggle whether a box is in the currently selected waypoint. Cannot add a box to a waypoint if it belongs to another waypoint.</w:t>
+      </w:r>
+    </w:p>
+    <w:p>
+      <w:pPr>
+        <w:pStyle w:val="ListParagraph"/>
+        <w:numPr>
+          <w:ilvl w:val="0"/>
+          <w:numId w:val="1"/>
+        </w:numPr>
+      </w:pPr>
+      <w:r>
+        <w:t>Search parameters:</w:t>
       </w:r>
     </w:p>
     <w:p>
@@ -711,7 +939,7 @@
         </w:numPr>
       </w:pPr>
       <w:r>
-        <w:t>2: mouse clicks now place mud.</w:t>
+        <w:t>D: scroll through the list of ways of calculating diagonals.</w:t>
       </w:r>
     </w:p>
     <w:p>
@@ -723,7 +951,7 @@
         </w:numPr>
       </w:pPr>
       <w:r>
-        <w:t>3: mouse clicks now place water.</w:t>
+        <w:t>M: scroll forward through the list of search algorithms.</w:t>
       </w:r>
     </w:p>
     <w:p>
@@ -735,22 +963,19 @@
         </w:numPr>
       </w:pPr>
       <w:r>
-        <w:t>4: mouse clicks now place walls.</w:t>
-      </w:r>
-      <w:r>
-        <w:t xml:space="preserve"> </w:t>
-      </w:r>
-    </w:p>
-    <w:p>
-      <w:pPr>
-        <w:pStyle w:val="ListParagraph"/>
-        <w:numPr>
-          <w:ilvl w:val="0"/>
-          <w:numId w:val="1"/>
-        </w:numPr>
-      </w:pPr>
-      <w:r>
-        <w:t>Modifying waypoints:</w:t>
+        <w:t>N: scroll backwards through the list of search algorithms.</w:t>
+      </w:r>
+    </w:p>
+    <w:p>
+      <w:pPr>
+        <w:pStyle w:val="ListParagraph"/>
+        <w:numPr>
+          <w:ilvl w:val="0"/>
+          <w:numId w:val="1"/>
+        </w:numPr>
+      </w:pPr>
+      <w:r>
+        <w:t>Display options:</w:t>
       </w:r>
     </w:p>
     <w:p>
@@ -762,7 +987,7 @@
         </w:numPr>
       </w:pPr>
       <w:r>
-        <w:t>[0-9]: select a waypoint</w:t>
+        <w:t>A: toggle agents’ awareness ranges</w:t>
       </w:r>
     </w:p>
     <w:p>
@@ -774,19 +999,7 @@
         </w:numPr>
       </w:pPr>
       <w:r>
-        <w:t>Left mouse click: toggle whether a box is in the currently selected waypoint. Cannot add a box to a waypoint if it belongs to another waypoint.</w:t>
-      </w:r>
-    </w:p>
-    <w:p>
-      <w:pPr>
-        <w:pStyle w:val="ListParagraph"/>
-        <w:numPr>
-          <w:ilvl w:val="0"/>
-          <w:numId w:val="1"/>
-        </w:numPr>
-      </w:pPr>
-      <w:r>
-        <w:t>Search parameters:</w:t>
+        <w:t>B: alternate thickness of box lines.</w:t>
       </w:r>
     </w:p>
     <w:p>
@@ -798,7 +1011,7 @@
         </w:numPr>
       </w:pPr>
       <w:r>
-        <w:t>D: scroll through the list of ways of calculating diagonals.</w:t>
+        <w:t>C: toggles markers of the centre of boxes.</w:t>
       </w:r>
     </w:p>
     <w:p>
@@ -810,7 +1023,7 @@
         </w:numPr>
       </w:pPr>
       <w:r>
-        <w:t>M: scroll forward through the list of search algorithms.</w:t>
+        <w:t>E: toggles displaying of movement network edges.</w:t>
       </w:r>
     </w:p>
     <w:p>
@@ -822,19 +1035,7 @@
         </w:numPr>
       </w:pPr>
       <w:r>
-        <w:t>N: scroll backwards through the list of search algorithms.</w:t>
-      </w:r>
-    </w:p>
-    <w:p>
-      <w:pPr>
-        <w:pStyle w:val="ListParagraph"/>
-        <w:numPr>
-          <w:ilvl w:val="0"/>
-          <w:numId w:val="1"/>
-        </w:numPr>
-      </w:pPr>
-      <w:r>
-        <w:t>Display options:</w:t>
+        <w:t>L: toggles box labels.</w:t>
       </w:r>
     </w:p>
     <w:p>
@@ -846,7 +1047,22 @@
         </w:numPr>
       </w:pPr>
       <w:r>
-        <w:t>B: alternate thickness of box lines.</w:t>
+        <w:t>O</w:t>
+      </w:r>
+      <w:r>
+        <w:t>: toggles highlighting of</w:t>
+      </w:r>
+      <w:r>
+        <w:t xml:space="preserve"> agents’</w:t>
+      </w:r>
+      <w:r>
+        <w:t xml:space="preserve"> optimal path</w:t>
+      </w:r>
+      <w:r>
+        <w:t>s</w:t>
+      </w:r>
+      <w:r>
+        <w:t xml:space="preserve"> in red.</w:t>
       </w:r>
     </w:p>
     <w:p>
@@ -858,7 +1074,7 @@
         </w:numPr>
       </w:pPr>
       <w:r>
-        <w:t>C: toggles markers of the centre of boxes.</w:t>
+        <w:t>T: toggles display of graph options that were considered but did not end up being the optimal path.</w:t>
       </w:r>
     </w:p>
     <w:p>
@@ -870,7 +1086,7 @@
         </w:numPr>
       </w:pPr>
       <w:r>
-        <w:t>E: toggles displaying of movement network edges.</w:t>
+        <w:t>U: toggles circle markers of boxes considered during the search.</w:t>
       </w:r>
     </w:p>
     <w:p>
@@ -882,70 +1098,7 @@
         </w:numPr>
       </w:pPr>
       <w:r>
-        <w:t>L: toggles box labels.</w:t>
-      </w:r>
-    </w:p>
-    <w:p>
-      <w:pPr>
-        <w:pStyle w:val="ListParagraph"/>
-        <w:numPr>
-          <w:ilvl w:val="1"/>
-          <w:numId w:val="1"/>
-        </w:numPr>
-      </w:pPr>
-      <w:r>
-        <w:t>O</w:t>
-      </w:r>
-      <w:r>
-        <w:t>: toggles highlighting of</w:t>
-      </w:r>
-      <w:r>
-        <w:t xml:space="preserve"> agents’</w:t>
-      </w:r>
-      <w:r>
-        <w:t xml:space="preserve"> optimal path</w:t>
-      </w:r>
-      <w:r>
-        <w:t>s</w:t>
-      </w:r>
-      <w:r>
-        <w:t xml:space="preserve"> in red.</w:t>
-      </w:r>
-    </w:p>
-    <w:p>
-      <w:pPr>
-        <w:pStyle w:val="ListParagraph"/>
-        <w:numPr>
-          <w:ilvl w:val="1"/>
-          <w:numId w:val="1"/>
-        </w:numPr>
-      </w:pPr>
-      <w:r>
-        <w:t>T: toggles display of graph options that were considered but did not end up being the optimal path.</w:t>
-      </w:r>
-    </w:p>
-    <w:p>
-      <w:pPr>
-        <w:pStyle w:val="ListParagraph"/>
-        <w:numPr>
-          <w:ilvl w:val="1"/>
-          <w:numId w:val="1"/>
-        </w:numPr>
-      </w:pPr>
-      <w:r>
-        <w:t>U: toggles circle markers of boxes considered during the search.</w:t>
-      </w:r>
-    </w:p>
-    <w:p>
-      <w:pPr>
-        <w:pStyle w:val="ListParagraph"/>
-        <w:numPr>
-          <w:ilvl w:val="0"/>
-          <w:numId w:val="1"/>
-        </w:numPr>
-      </w:pPr>
-      <w:r>
-        <w:t>P: (un)pause the simulation</w:t>
+        <w:t>W: toggles weapons’ effective ranges.</w:t>
       </w:r>
     </w:p>
     <w:p>
@@ -960,10 +1113,7 @@
         </w:rPr>
       </w:pPr>
       <w:r>
-        <w:rPr>
-          <w:strike/>
-        </w:rPr>
-        <w:t>R: randomise the position of the agents and targets.</w:t>
+        <w:t>P: (un)pause the simulation</w:t>
       </w:r>
     </w:p>
     <w:p>
@@ -1095,8 +1245,6 @@
       <w:r>
         <w:t>Graph searches are good for checking whether an enemy agent within range can reasonably be reached or if it is on the opposite side of a wall and there isn’t a gap in the wall close enough for the agent to reach the enemy agent.</w:t>
       </w:r>
-      <w:bookmarkStart w:id="0" w:name="_GoBack"/>
-      <w:bookmarkEnd w:id="0"/>
     </w:p>
     <w:p>
       <w:pPr>
@@ -2377,7 +2525,7 @@
 </file>
 
 <file path=customXml/itemProps1.xml><?xml version="1.0" encoding="utf-8"?>
-<ds:datastoreItem xmlns:ds="http://schemas.openxmlformats.org/officeDocument/2006/customXml" ds:itemID="{E08D0D33-4932-4BD6-B117-3E82CE334ED3}">
+<ds:datastoreItem xmlns:ds="http://schemas.openxmlformats.org/officeDocument/2006/customXml" ds:itemID="{4F2ABE30-4130-4079-82EA-4E95FF86D0E3}">
   <ds:schemaRefs>
     <ds:schemaRef ds:uri="http://schemas.openxmlformats.org/officeDocument/2006/bibliography"/>
   </ds:schemaRefs>

</xml_diff>

<commit_message>
Spawning of new fugitives added.
</commit_message>
<xml_diff>
--- a/21 - DOC - Custom Project D Level/Task 21 - Custom Project.docx
+++ b/21 - DOC - Custom Project D Level/Task 21 - Custom Project.docx
@@ -681,6 +681,30 @@
       <w:r>
         <w:t>When it encounters a “higher-ranking” fugitive or reaches the end of its fleeing path, it sits still and starts reducing its fear each second.</w:t>
       </w:r>
+    </w:p>
+    <w:p>
+      <w:pPr>
+        <w:pStyle w:val="ListParagraph"/>
+        <w:numPr>
+          <w:ilvl w:val="0"/>
+          <w:numId w:val="1"/>
+        </w:numPr>
+      </w:pPr>
+      <w:r>
+        <w:t>Did some reorganising and refactoring of update_soldier(), as some of its if statements seemed unnecessary and like they were duplicating functionality unnecessarily.</w:t>
+      </w:r>
+    </w:p>
+    <w:p>
+      <w:pPr>
+        <w:pStyle w:val="ListParagraph"/>
+        <w:numPr>
+          <w:ilvl w:val="0"/>
+          <w:numId w:val="1"/>
+        </w:numPr>
+      </w:pPr>
+      <w:r>
+        <w:t>Added another menu togglable by the spacebar: on clicking an empty, non-wall box, spawns a new fugitive agent. Added the checks, UI elements, and functionality appropriate for spawning new fugitive agents.</w:t>
+      </w:r>
       <w:bookmarkStart w:id="0" w:name="_GoBack"/>
       <w:bookmarkEnd w:id="0"/>
     </w:p>
@@ -697,189 +721,195 @@
           <w:ilvl w:val="0"/>
           <w:numId w:val="1"/>
         </w:numPr>
-      </w:pPr>
-      <w:r>
-        <w:t>On attacking triggered, sometimes self.current_node_pos is set to Non</w:t>
-      </w:r>
-      <w:r>
-        <w:t>e. Should be impossible, as it creates a path if it is None immediately before it’s used</w:t>
-      </w:r>
-      <w:r>
-        <w:t xml:space="preserve"> . . .</w:t>
-      </w:r>
-    </w:p>
-    <w:p>
-      <w:pPr>
-        <w:pStyle w:val="ListParagraph"/>
-        <w:numPr>
-          <w:ilvl w:val="0"/>
-          <w:numId w:val="1"/>
-        </w:numPr>
-      </w:pPr>
-      <w:r>
-        <w:t>W</w:t>
-      </w:r>
-      <w:r>
-        <w:t xml:space="preserve">hen </w:t>
-      </w:r>
-      <w:r>
-        <w:t>fugitives</w:t>
+        <w:rPr>
+          <w:strike/>
+        </w:rPr>
+      </w:pPr>
+      <w:r>
+        <w:rPr>
+          <w:strike/>
+        </w:rPr>
+        <w:t xml:space="preserve">Still sometimes has the wrong current waypoint listed? Check to see if this happens again once the above bug is fixed. </w:t>
+      </w:r>
+      <w:r>
+        <w:rPr>
+          <w:strike/>
+        </w:rPr>
+        <w:t>Note: seems to only be the last waypoint, and only if there was combat very close to a waypoint. Moving onto a waypoint, then moving off it again but forwards along the patrol path rather than backwards?</w:t>
+      </w:r>
+      <w:r>
+        <w:t xml:space="preserve"> Acceptable minor bug</w:t>
+      </w:r>
+    </w:p>
+    <w:p/>
+    <w:p>
+      <w:r>
+        <w:t>SUGGESTIONS:</w:t>
+      </w:r>
+    </w:p>
+    <w:p>
+      <w:pPr>
+        <w:pStyle w:val="ListParagraph"/>
+        <w:numPr>
+          <w:ilvl w:val="0"/>
+          <w:numId w:val="1"/>
+        </w:numPr>
+      </w:pPr>
+      <w:r>
+        <w:t>Remove seek_target field, rename look(), and have it return true instead of setting that value to target.</w:t>
+      </w:r>
+    </w:p>
+    <w:p/>
+    <w:p>
+      <w:r>
+        <w:t>NOTES</w:t>
+      </w:r>
+      <w:r>
+        <w:t>:</w:t>
+      </w:r>
+    </w:p>
+    <w:p>
+      <w:pPr>
+        <w:pStyle w:val="ListParagraph"/>
+        <w:numPr>
+          <w:ilvl w:val="0"/>
+          <w:numId w:val="1"/>
+        </w:numPr>
+      </w:pPr>
+      <w:r>
+        <w:t>With current group behaviours, of substantial separation occurs, the squad splinters into multiple groups, and the further back group engages fugitives in combat alone, either change code to have the lead group return to the rear group to assist, or when such separation occurs, have lead group wait until the rear group catches up.</w:t>
+      </w:r>
+    </w:p>
+    <w:p>
+      <w:pPr>
+        <w:pStyle w:val="Heading1"/>
+      </w:pPr>
+      <w:r>
+        <w:t>Instructions for Operating the Code</w:t>
+      </w:r>
+    </w:p>
+    <w:p>
+      <w:pPr>
+        <w:pStyle w:val="ListParagraph"/>
+        <w:numPr>
+          <w:ilvl w:val="0"/>
+          <w:numId w:val="1"/>
+        </w:numPr>
+      </w:pPr>
+      <w:r>
+        <w:t>Space: alternate between placing blocks</w:t>
+      </w:r>
+      <w:r>
+        <w:t>, spawning fugitives,</w:t>
+      </w:r>
+      <w:r>
+        <w:t xml:space="preserve"> and modifying waypoints</w:t>
+      </w:r>
+    </w:p>
+    <w:p>
+      <w:pPr>
+        <w:pStyle w:val="ListParagraph"/>
+        <w:numPr>
+          <w:ilvl w:val="0"/>
+          <w:numId w:val="1"/>
+        </w:numPr>
+      </w:pPr>
+      <w:r>
+        <w:t>Placing blocks:</w:t>
+      </w:r>
+    </w:p>
+    <w:p>
+      <w:pPr>
+        <w:pStyle w:val="ListParagraph"/>
+        <w:numPr>
+          <w:ilvl w:val="1"/>
+          <w:numId w:val="1"/>
+        </w:numPr>
+      </w:pPr>
+      <w:r>
+        <w:lastRenderedPageBreak/>
+        <w:t xml:space="preserve">Left mouse click: </w:t>
+      </w:r>
+      <w:r>
+        <w:t>change a box’s kind to the currently selected kind</w:t>
+      </w:r>
+      <w:r>
+        <w:t>.</w:t>
+      </w:r>
+    </w:p>
+    <w:p>
+      <w:pPr>
+        <w:pStyle w:val="ListParagraph"/>
+        <w:numPr>
+          <w:ilvl w:val="1"/>
+          <w:numId w:val="1"/>
+        </w:numPr>
+      </w:pPr>
+      <w:r>
+        <w:t>1: mouse clicks now clear blocks.</w:t>
+      </w:r>
+    </w:p>
+    <w:p>
+      <w:pPr>
+        <w:pStyle w:val="ListParagraph"/>
+        <w:numPr>
+          <w:ilvl w:val="1"/>
+          <w:numId w:val="1"/>
+        </w:numPr>
+      </w:pPr>
+      <w:r>
+        <w:t>2: mouse clicks now place mud.</w:t>
+      </w:r>
+    </w:p>
+    <w:p>
+      <w:pPr>
+        <w:pStyle w:val="ListParagraph"/>
+        <w:numPr>
+          <w:ilvl w:val="1"/>
+          <w:numId w:val="1"/>
+        </w:numPr>
+      </w:pPr>
+      <w:r>
+        <w:t>3: mouse clicks now place water.</w:t>
+      </w:r>
+    </w:p>
+    <w:p>
+      <w:pPr>
+        <w:pStyle w:val="ListParagraph"/>
+        <w:numPr>
+          <w:ilvl w:val="1"/>
+          <w:numId w:val="1"/>
+        </w:numPr>
+      </w:pPr>
+      <w:r>
+        <w:t>4: mouse clicks now place walls.</w:t>
       </w:r>
       <w:r>
         <w:t xml:space="preserve"> </w:t>
       </w:r>
-      <w:r>
-        <w:t>reach</w:t>
-      </w:r>
-      <w:r>
-        <w:t xml:space="preserve"> the end of </w:t>
-      </w:r>
-      <w:r>
-        <w:t>a</w:t>
-      </w:r>
-      <w:r>
-        <w:t xml:space="preserve"> fear path, seems unable to get to the last node in the path.</w:t>
-      </w:r>
-      <w:r>
-        <w:t xml:space="preserve"> SUGGESTION: </w:t>
-      </w:r>
-      <w:r>
-        <w:t>If moving to current node would overshoot, only move distance to the node and no further.</w:t>
-      </w:r>
-    </w:p>
-    <w:p>
-      <w:pPr>
-        <w:pStyle w:val="ListParagraph"/>
-        <w:numPr>
-          <w:ilvl w:val="0"/>
-          <w:numId w:val="1"/>
-        </w:numPr>
-      </w:pPr>
-      <w:r>
-        <w:t xml:space="preserve">Still sometimes has the wrong current waypoint listed? Check to see if this happens again once the above bug is fixed. </w:t>
-      </w:r>
-      <w:r>
-        <w:t>Note: seems to only be the last waypoint, and only if there was combat very close to a waypoint. Moving onto a waypoint, then moving off it again but forwards along the patrol path rather than backwards?</w:t>
-      </w:r>
-    </w:p>
-    <w:p/>
-    <w:p>
-      <w:r>
-        <w:t>Notes:</w:t>
-      </w:r>
-    </w:p>
-    <w:p>
-      <w:pPr>
-        <w:pStyle w:val="ListParagraph"/>
-        <w:numPr>
-          <w:ilvl w:val="0"/>
-          <w:numId w:val="1"/>
-        </w:numPr>
-      </w:pPr>
-      <w:r>
-        <w:t>With current group behaviours, of substantial separation occurs, the squad splinters into multiple groups, and the further back group engages fugitives in combat alone, either change code to have the lead group return to the rear group to assist, or when such separation occurs, have lead group wait until the rear group catches up.</w:t>
-      </w:r>
-    </w:p>
-    <w:p>
-      <w:pPr>
-        <w:pStyle w:val="Heading1"/>
-      </w:pPr>
-      <w:r>
-        <w:t>Instructions for Operating the Code</w:t>
-      </w:r>
-    </w:p>
-    <w:p>
-      <w:pPr>
-        <w:pStyle w:val="ListParagraph"/>
-        <w:numPr>
-          <w:ilvl w:val="0"/>
-          <w:numId w:val="1"/>
-        </w:numPr>
-      </w:pPr>
-      <w:r>
-        <w:t>Space: alternate between placing blocks and modifying waypoints</w:t>
-      </w:r>
-    </w:p>
-    <w:p>
-      <w:pPr>
-        <w:pStyle w:val="ListParagraph"/>
-        <w:numPr>
-          <w:ilvl w:val="0"/>
-          <w:numId w:val="1"/>
-        </w:numPr>
-      </w:pPr>
-      <w:r>
-        <w:t>Placing blocks:</w:t>
-      </w:r>
-    </w:p>
-    <w:p>
-      <w:pPr>
-        <w:pStyle w:val="ListParagraph"/>
-        <w:numPr>
-          <w:ilvl w:val="1"/>
-          <w:numId w:val="1"/>
-        </w:numPr>
-      </w:pPr>
-      <w:r>
-        <w:t xml:space="preserve">Left mouse click: </w:t>
-      </w:r>
-      <w:r>
-        <w:t>change a box’s kind to the currently selected kind</w:t>
-      </w:r>
-      <w:r>
-        <w:t>.</w:t>
-      </w:r>
-    </w:p>
-    <w:p>
-      <w:pPr>
-        <w:pStyle w:val="ListParagraph"/>
-        <w:numPr>
-          <w:ilvl w:val="1"/>
-          <w:numId w:val="1"/>
-        </w:numPr>
-      </w:pPr>
-      <w:r>
-        <w:t>1: mouse clicks now clear blocks.</w:t>
-      </w:r>
-    </w:p>
-    <w:p>
-      <w:pPr>
-        <w:pStyle w:val="ListParagraph"/>
-        <w:numPr>
-          <w:ilvl w:val="1"/>
-          <w:numId w:val="1"/>
-        </w:numPr>
-      </w:pPr>
-      <w:r>
-        <w:t>2: mouse clicks now place mud.</w:t>
-      </w:r>
-    </w:p>
-    <w:p>
-      <w:pPr>
-        <w:pStyle w:val="ListParagraph"/>
-        <w:numPr>
-          <w:ilvl w:val="1"/>
-          <w:numId w:val="1"/>
-        </w:numPr>
-      </w:pPr>
-      <w:r>
-        <w:t>3: mouse clicks now place water.</w:t>
-      </w:r>
-    </w:p>
-    <w:p>
-      <w:pPr>
-        <w:pStyle w:val="ListParagraph"/>
-        <w:numPr>
-          <w:ilvl w:val="1"/>
-          <w:numId w:val="1"/>
-        </w:numPr>
-      </w:pPr>
-      <w:r>
-        <w:lastRenderedPageBreak/>
-        <w:t>4: mouse clicks now place walls.</w:t>
-      </w:r>
-      <w:r>
-        <w:t xml:space="preserve"> </w:t>
+    </w:p>
+    <w:p>
+      <w:pPr>
+        <w:pStyle w:val="ListParagraph"/>
+        <w:numPr>
+          <w:ilvl w:val="0"/>
+          <w:numId w:val="1"/>
+        </w:numPr>
+      </w:pPr>
+      <w:r>
+        <w:t>Spawning fugitives:</w:t>
+      </w:r>
+    </w:p>
+    <w:p>
+      <w:pPr>
+        <w:pStyle w:val="ListParagraph"/>
+        <w:numPr>
+          <w:ilvl w:val="1"/>
+          <w:numId w:val="1"/>
+        </w:numPr>
+      </w:pPr>
+      <w:r>
+        <w:t>Left mouse click: spawn a fugitive in the selected box. Cannot spawn a fugitive in a wall box or a box occupied by another agent.</w:t>
       </w:r>
     </w:p>
     <w:p>
@@ -2525,7 +2555,7 @@
 </file>
 
 <file path=customXml/itemProps1.xml><?xml version="1.0" encoding="utf-8"?>
-<ds:datastoreItem xmlns:ds="http://schemas.openxmlformats.org/officeDocument/2006/customXml" ds:itemID="{4F2ABE30-4130-4079-82EA-4E95FF86D0E3}">
+<ds:datastoreItem xmlns:ds="http://schemas.openxmlformats.org/officeDocument/2006/customXml" ds:itemID="{F43A80D3-3679-49DD-BC75-190A256A3641}">
   <ds:schemaRefs>
     <ds:schemaRef ds:uri="http://schemas.openxmlformats.org/officeDocument/2006/bibliography"/>
   </ds:schemaRefs>

</xml_diff>

<commit_message>
When soldiers lose a fugitive or kill all fugitives they can see, they scout the area, then resume patrolling if they don't find anything.
</commit_message>
<xml_diff>
--- a/21 - DOC - Custom Project D Level/Task 21 - Custom Project.docx
+++ b/21 - DOC - Custom Project D Level/Task 21 - Custom Project.docx
@@ -79,10 +79,7 @@
         </w:numPr>
       </w:pPr>
       <w:r>
-        <w:t>C</w:t>
-      </w:r>
-      <w:r>
-        <w:t>orridors formed from wall tiles</w:t>
+        <w:t>Corridors formed from wall tiles</w:t>
       </w:r>
     </w:p>
     <w:p>
@@ -377,10 +374,7 @@
         <w:t xml:space="preserve">I modified the soldiers’ code so that while patrolling, the lead soldier would decide where the soldiers were going, and that the rest would calculate their own paths to the same location, recalculating if the lead soldier’s target changed. However, I noticed that occasionally the soldiers would move “backwards” then continue along their path when they recalculated their path to the lead soldier’s target, so I also tweaked agent.plan_path() so that when a path was calculated, if the distance between the </w:t>
       </w:r>
       <w:r>
-        <w:t>soldier</w:t>
-      </w:r>
-      <w:r>
-        <w:t xml:space="preserve"> </w:t>
+        <w:t xml:space="preserve">soldier </w:t>
       </w:r>
       <w:r>
         <w:t xml:space="preserve">and the second waypoint was less than the distance between the first and second waypoints, the first would be discarded </w:t>
@@ -616,13 +610,7 @@
       </w:pPr>
       <w:r>
         <w:lastRenderedPageBreak/>
-        <w:t xml:space="preserve">BUG: </w:t>
-      </w:r>
-      <w:r>
-        <w:t>If multiple soldiers, on spotting a fugitive, appears to just aggressively judge it rather than attacking it. Seems to be changing weapons repeatedly. Suggestion: single weapon with ridiculously high ammo so that it effectively won’t run out, and when it does it just refills. Remove exchange weapon as a movement mode.</w:t>
-      </w:r>
-      <w:r>
-        <w:t xml:space="preserve"> Implemented, but retaining exchange weapon in the unlikely scenario that the weapon runs out. Still having issues with even two soldiers attacking at once. </w:t>
+        <w:t xml:space="preserve">BUG: If multiple soldiers, on spotting a fugitive, appears to just aggressively judge it rather than attacking it. Seems to be changing weapons repeatedly. Suggestion: single weapon with ridiculously high ammo so that it effectively won’t run out, and when it does it just refills. Remove exchange weapon as a movement mode. Implemented, but retaining exchange weapon in the unlikely scenario that the weapon runs out. Still having issues with even two soldiers attacking at once. </w:t>
       </w:r>
       <w:r>
         <w:t xml:space="preserve">Added a print to check who they were attacking, as it looked like they were attacking each other, and they were, as the enemy selection code only checked that the nearest agent wasn’t themselves, rather than an agent of the same agent type. Changed, working much nicer now. </w:t>
@@ -704,6 +692,21 @@
       </w:pPr>
       <w:r>
         <w:t>Added another menu togglable by the spacebar: on clicking an empty, non-wall box, spawns a new fugitive agent. Added the checks, UI elements, and functionality appropriate for spawning new fugitive agents.</w:t>
+      </w:r>
+    </w:p>
+    <w:p>
+      <w:pPr>
+        <w:pStyle w:val="ListParagraph"/>
+        <w:numPr>
+          <w:ilvl w:val="0"/>
+          <w:numId w:val="1"/>
+        </w:numPr>
+      </w:pPr>
+      <w:r>
+        <w:t>Added scouting behaviour for the soldiers. When they kill or lose a fugitive, they get paths to random boxes within 1.5 times the lead soldier’s awareness radius, and travel there. When they get there, they stay there and look around. When the lead soldier gets to theirs, if none of them have spotted anything, it gets a new patrol path, then gets the other soldiers to do the same</w:t>
+      </w:r>
+      <w:r>
+        <w:t>.</w:t>
       </w:r>
       <w:bookmarkStart w:id="0" w:name="_GoBack"/>
       <w:bookmarkEnd w:id="0"/>
@@ -777,7 +780,11 @@
         </w:numPr>
       </w:pPr>
       <w:r>
-        <w:t>With current group behaviours, of substantial separation occurs, the squad splinters into multiple groups, and the further back group engages fugitives in combat alone, either change code to have the lead group return to the rear group to assist, or when such separation occurs, have lead group wait until the rear group catches up.</w:t>
+        <w:t xml:space="preserve">With current group behaviours, of substantial separation occurs, the squad splinters into multiple groups, and the further back group engages fugitives in combat alone, either change </w:t>
+      </w:r>
+      <w:r>
+        <w:lastRenderedPageBreak/>
+        <w:t>code to have the lead group return to the rear group to assist, or when such separation occurs, have lead group wait until the rear group catches up.</w:t>
       </w:r>
     </w:p>
     <w:p>
@@ -827,7 +834,6 @@
         </w:numPr>
       </w:pPr>
       <w:r>
-        <w:lastRenderedPageBreak/>
         <w:t xml:space="preserve">Left mouse click: </w:t>
       </w:r>
       <w:r>
@@ -2555,7 +2561,7 @@
 </file>
 
 <file path=customXml/itemProps1.xml><?xml version="1.0" encoding="utf-8"?>
-<ds:datastoreItem xmlns:ds="http://schemas.openxmlformats.org/officeDocument/2006/customXml" ds:itemID="{F43A80D3-3679-49DD-BC75-190A256A3641}">
+<ds:datastoreItem xmlns:ds="http://schemas.openxmlformats.org/officeDocument/2006/customXml" ds:itemID="{0BB819A0-2933-4E54-8F54-5A29BBBFA4E0}">
   <ds:schemaRefs>
     <ds:schemaRef ds:uri="http://schemas.openxmlformats.org/officeDocument/2006/bibliography"/>
   </ds:schemaRefs>

</xml_diff>

<commit_message>
Fugitives shooting while fleeing, soldiers checking if they're overwhelmed (though they don't do anything about it yet), agents have health bars.
</commit_message>
<xml_diff>
--- a/21 - DOC - Custom Project D Level/Task 21 - Custom Project.docx
+++ b/21 - DOC - Custom Project D Level/Task 21 - Custom Project.docx
@@ -708,6 +708,18 @@
       <w:r>
         <w:t>.</w:t>
       </w:r>
+    </w:p>
+    <w:p>
+      <w:pPr>
+        <w:pStyle w:val="ListParagraph"/>
+        <w:numPr>
+          <w:ilvl w:val="0"/>
+          <w:numId w:val="1"/>
+        </w:numPr>
+      </w:pPr>
+      <w:r>
+        <w:t>Allowing fugitives to shoot while fleeing. Added soldiers’ ability to die, and health bars for all agents.</w:t>
+      </w:r>
       <w:bookmarkStart w:id="0" w:name="_GoBack"/>
       <w:bookmarkEnd w:id="0"/>
     </w:p>
@@ -780,11 +792,8 @@
         </w:numPr>
       </w:pPr>
       <w:r>
-        <w:t xml:space="preserve">With current group behaviours, of substantial separation occurs, the squad splinters into multiple groups, and the further back group engages fugitives in combat alone, either change </w:t>
-      </w:r>
-      <w:r>
         <w:lastRenderedPageBreak/>
-        <w:t>code to have the lead group return to the rear group to assist, or when such separation occurs, have lead group wait until the rear group catches up.</w:t>
+        <w:t>With current group behaviours, of substantial separation occurs, the squad splinters into multiple groups, and the further back group engages fugitives in combat alone, either change code to have the lead group return to the rear group to assist, or when such separation occurs, have lead group wait until the rear group catches up.</w:t>
       </w:r>
     </w:p>
     <w:p>
@@ -2561,7 +2570,7 @@
 </file>
 
 <file path=customXml/itemProps1.xml><?xml version="1.0" encoding="utf-8"?>
-<ds:datastoreItem xmlns:ds="http://schemas.openxmlformats.org/officeDocument/2006/customXml" ds:itemID="{0BB819A0-2933-4E54-8F54-5A29BBBFA4E0}">
+<ds:datastoreItem xmlns:ds="http://schemas.openxmlformats.org/officeDocument/2006/customXml" ds:itemID="{8E013DD4-0989-4374-AD92-961F794239A0}">
   <ds:schemaRefs>
     <ds:schemaRef ds:uri="http://schemas.openxmlformats.org/officeDocument/2006/bibliography"/>
   </ds:schemaRefs>

</xml_diff>

<commit_message>
Minor tweaks and refactoring
</commit_message>
<xml_diff>
--- a/21 - DOC - Custom Project D Level/Task 21 - Custom Project.docx
+++ b/21 - DOC - Custom Project D Level/Task 21 - Custom Project.docx
@@ -719,6 +719,9 @@
       </w:pPr>
       <w:r>
         <w:t>Allowing fugitives to shoot while fleeing. Added soldiers’ ability to die, and health bars for all agents.</w:t>
+      </w:r>
+      <w:r>
+        <w:t xml:space="preserve"> Removed ability for fugitives spawned by player to respawn. Updated look() to just return the value rather than setting see_target, and renamed to see_target()</w:t>
       </w:r>
       <w:bookmarkStart w:id="0" w:name="_GoBack"/>
       <w:bookmarkEnd w:id="0"/>
@@ -2570,7 +2573,7 @@
 </file>
 
 <file path=customXml/itemProps1.xml><?xml version="1.0" encoding="utf-8"?>
-<ds:datastoreItem xmlns:ds="http://schemas.openxmlformats.org/officeDocument/2006/customXml" ds:itemID="{8E013DD4-0989-4374-AD92-961F794239A0}">
+<ds:datastoreItem xmlns:ds="http://schemas.openxmlformats.org/officeDocument/2006/customXml" ds:itemID="{3B1723B2-4669-4F8A-87A7-2F24E71C8583}">
   <ds:schemaRefs>
     <ds:schemaRef ds:uri="http://schemas.openxmlformats.org/officeDocument/2006/bibliography"/>
   </ds:schemaRefs>

</xml_diff>

<commit_message>
Custom project should be functionally complete now, barring any bugs discovered while cleaning out old force-based code.
</commit_message>
<xml_diff>
--- a/21 - DOC - Custom Project D Level/Task 21 - Custom Project.docx
+++ b/21 - DOC - Custom Project D Level/Task 21 - Custom Project.docx
@@ -718,10 +718,101 @@
         </w:numPr>
       </w:pPr>
       <w:r>
-        <w:t>Allowing fugitives to shoot while fleeing. Added soldiers’ ability to die, and health bars for all agents.</w:t>
-      </w:r>
-      <w:r>
-        <w:t xml:space="preserve"> Removed ability for fugitives spawned by player to respawn. Updated look() to just return the value rather than setting see_target, and renamed to see_target()</w:t>
+        <w:t>Allowing fugitives to shoot while fleeing.</w:t>
+      </w:r>
+      <w:r>
+        <w:t xml:space="preserve"> Added a random element to fleeing triggering.</w:t>
+      </w:r>
+      <w:r>
+        <w:t xml:space="preserve"> Added soldiers’ ability to die, and health bars for all agents.</w:t>
+      </w:r>
+      <w:r>
+        <w:t xml:space="preserve"> Removed ability for fugitives spawned by player to respawn. </w:t>
+      </w:r>
+      <w:r>
+        <w:t xml:space="preserve">Did some minor reorganising of update_fugitive() akin to what was done to update_soldier(). </w:t>
+      </w:r>
+      <w:r>
+        <w:t>Updated look() to just return the value rather than setting see_target, and renamed to see_target()</w:t>
+      </w:r>
+      <w:r>
+        <w:t>.</w:t>
+      </w:r>
+    </w:p>
+    <w:p>
+      <w:pPr>
+        <w:pStyle w:val="ListParagraph"/>
+        <w:numPr>
+          <w:ilvl w:val="0"/>
+          <w:numId w:val="1"/>
+        </w:numPr>
+      </w:pPr>
+      <w:r>
+        <w:t>Added functionality for soldiers to be respawned at the start and head to waypoint 0 if all soldiers die.</w:t>
+      </w:r>
+      <w:r>
+        <w:t xml:space="preserve"> Modified fugitive spawning on mouse click to instead manage agents generally: if the clicked box has agents, they’re destroyed. If it doesn’t and it’s not a wall, spawns a fugitive instead.</w:t>
+      </w:r>
+    </w:p>
+    <w:p>
+      <w:pPr>
+        <w:pStyle w:val="ListParagraph"/>
+        <w:numPr>
+          <w:ilvl w:val="0"/>
+          <w:numId w:val="1"/>
+        </w:numPr>
+      </w:pPr>
+      <w:r>
+        <w:t>Added new box kind “base” to indicate where soldiers spawn</w:t>
+      </w:r>
+      <w:r>
+        <w:t xml:space="preserve">, and implemented functionality for box editing to be able to make boxes bases or change the type of a base box, provided the max no. of bases hasn’t already been reached and the base box being changed isn’t the last one. No. of soldiers respawned is now </w:t>
+      </w:r>
+      <w:r>
+        <w:t xml:space="preserve">tied to </w:t>
+      </w:r>
+      <w:r>
+        <w:t>the no. of bases.</w:t>
+      </w:r>
+    </w:p>
+    <w:p>
+      <w:pPr>
+        <w:pStyle w:val="ListParagraph"/>
+        <w:numPr>
+          <w:ilvl w:val="0"/>
+          <w:numId w:val="1"/>
+        </w:numPr>
+      </w:pPr>
+      <w:r>
+        <w:t>Added the functionality for the last soldier in the squad to seek out reinforcements when the squad is overwhelmed.</w:t>
+      </w:r>
+      <w:r>
+        <w:t xml:space="preserve"> </w:t>
+      </w:r>
+      <w:r>
+        <w:t xml:space="preserve">Reconfigured soldier spawning to work with spawning them at the </w:t>
+      </w:r>
+      <w:r>
+        <w:lastRenderedPageBreak/>
+        <w:t>start, when they</w:t>
+      </w:r>
+      <w:r>
+        <w:t>’re all dead</w:t>
+      </w:r>
+      <w:r>
+        <w:t>, and when a soldier is seeking reinforcements, and to allocate names according to what letters are available yet nearest the start of the alphabet.</w:t>
+      </w:r>
+    </w:p>
+    <w:p>
+      <w:pPr>
+        <w:pStyle w:val="ListParagraph"/>
+        <w:numPr>
+          <w:ilvl w:val="0"/>
+          <w:numId w:val="1"/>
+        </w:numPr>
+      </w:pPr>
+      <w:r>
+        <w:t>Lastly, disabled ability to change diagonal calculation type, search type, or search depth limit. Restricting it to diagonal = max, search type = A*, and depth limit = None</w:t>
       </w:r>
       <w:bookmarkStart w:id="0" w:name="_GoBack"/>
       <w:bookmarkEnd w:id="0"/>
@@ -774,13 +865,162 @@
         </w:numPr>
       </w:pPr>
       <w:r>
-        <w:t>Remove seek_target field, rename look(), and have it return true instead of setting that value to target.</w:t>
-      </w:r>
-    </w:p>
-    <w:p/>
-    <w:p>
-      <w:r>
-        <w:t>NOTES</w:t>
+        <w:t>Test when there’s more than one soldier remaining but reinforcements are called for</w:t>
+      </w:r>
+      <w:r>
+        <w:t>.</w:t>
+      </w:r>
+    </w:p>
+    <w:p>
+      <w:pPr>
+        <w:pStyle w:val="Heading1"/>
+      </w:pPr>
+      <w:r>
+        <w:t>Instructions for Operating the Code</w:t>
+      </w:r>
+    </w:p>
+    <w:p>
+      <w:pPr>
+        <w:pStyle w:val="ListParagraph"/>
+        <w:numPr>
+          <w:ilvl w:val="0"/>
+          <w:numId w:val="1"/>
+        </w:numPr>
+      </w:pPr>
+      <w:r>
+        <w:t>Space: alternate between placing blocks</w:t>
+      </w:r>
+      <w:r>
+        <w:t xml:space="preserve">, </w:t>
+      </w:r>
+      <w:r>
+        <w:t>managing agents</w:t>
+      </w:r>
+      <w:r>
+        <w:t>,</w:t>
+      </w:r>
+      <w:r>
+        <w:t xml:space="preserve"> and modifying waypoints</w:t>
+      </w:r>
+      <w:r>
+        <w:t>.</w:t>
+      </w:r>
+    </w:p>
+    <w:p>
+      <w:pPr>
+        <w:pStyle w:val="ListParagraph"/>
+        <w:numPr>
+          <w:ilvl w:val="0"/>
+          <w:numId w:val="1"/>
+        </w:numPr>
+      </w:pPr>
+      <w:r>
+        <w:t>Placing blocks:</w:t>
+      </w:r>
+    </w:p>
+    <w:p>
+      <w:pPr>
+        <w:pStyle w:val="ListParagraph"/>
+        <w:numPr>
+          <w:ilvl w:val="1"/>
+          <w:numId w:val="1"/>
+        </w:numPr>
+      </w:pPr>
+      <w:r>
+        <w:t xml:space="preserve">Left mouse click: </w:t>
+      </w:r>
+      <w:r>
+        <w:t>change a box’s kind to the currently selected kind</w:t>
+      </w:r>
+      <w:r>
+        <w:t>.</w:t>
+      </w:r>
+    </w:p>
+    <w:p>
+      <w:pPr>
+        <w:pStyle w:val="ListParagraph"/>
+        <w:numPr>
+          <w:ilvl w:val="1"/>
+          <w:numId w:val="1"/>
+        </w:numPr>
+      </w:pPr>
+      <w:r>
+        <w:t>1: mouse clicks now clear blocks</w:t>
+      </w:r>
+      <w:r>
+        <w:t xml:space="preserve"> (there must be at least one soldier base)</w:t>
+      </w:r>
+      <w:r>
+        <w:t>.</w:t>
+      </w:r>
+    </w:p>
+    <w:p>
+      <w:pPr>
+        <w:pStyle w:val="ListParagraph"/>
+        <w:numPr>
+          <w:ilvl w:val="1"/>
+          <w:numId w:val="1"/>
+        </w:numPr>
+      </w:pPr>
+      <w:r>
+        <w:t>2: mouse clicks now place mud.</w:t>
+      </w:r>
+    </w:p>
+    <w:p>
+      <w:pPr>
+        <w:pStyle w:val="ListParagraph"/>
+        <w:numPr>
+          <w:ilvl w:val="1"/>
+          <w:numId w:val="1"/>
+        </w:numPr>
+      </w:pPr>
+      <w:r>
+        <w:t>3: mouse clicks now place water.</w:t>
+      </w:r>
+    </w:p>
+    <w:p>
+      <w:pPr>
+        <w:pStyle w:val="ListParagraph"/>
+        <w:numPr>
+          <w:ilvl w:val="1"/>
+          <w:numId w:val="1"/>
+        </w:numPr>
+      </w:pPr>
+      <w:r>
+        <w:t>4: mouse clicks now place walls.</w:t>
+      </w:r>
+      <w:r>
+        <w:t xml:space="preserve"> </w:t>
+      </w:r>
+    </w:p>
+    <w:p>
+      <w:pPr>
+        <w:pStyle w:val="ListParagraph"/>
+        <w:numPr>
+          <w:ilvl w:val="1"/>
+          <w:numId w:val="1"/>
+        </w:numPr>
+      </w:pPr>
+      <w:r>
+        <w:t xml:space="preserve">5: moves </w:t>
+      </w:r>
+      <w:r>
+        <w:t>clicks now place soldier bases, with a maximum of 9</w:t>
+      </w:r>
+      <w:r>
+        <w:t>.</w:t>
+      </w:r>
+    </w:p>
+    <w:p>
+      <w:pPr>
+        <w:pStyle w:val="ListParagraph"/>
+        <w:numPr>
+          <w:ilvl w:val="0"/>
+          <w:numId w:val="1"/>
+        </w:numPr>
+      </w:pPr>
+      <w:r>
+        <w:t>Managing agents</w:t>
       </w:r>
       <w:r>
         <w:t>:</w:t>
@@ -790,57 +1030,6 @@
       <w:pPr>
         <w:pStyle w:val="ListParagraph"/>
         <w:numPr>
-          <w:ilvl w:val="0"/>
-          <w:numId w:val="1"/>
-        </w:numPr>
-      </w:pPr>
-      <w:r>
-        <w:lastRenderedPageBreak/>
-        <w:t>With current group behaviours, of substantial separation occurs, the squad splinters into multiple groups, and the further back group engages fugitives in combat alone, either change code to have the lead group return to the rear group to assist, or when such separation occurs, have lead group wait until the rear group catches up.</w:t>
-      </w:r>
-    </w:p>
-    <w:p>
-      <w:pPr>
-        <w:pStyle w:val="Heading1"/>
-      </w:pPr>
-      <w:r>
-        <w:t>Instructions for Operating the Code</w:t>
-      </w:r>
-    </w:p>
-    <w:p>
-      <w:pPr>
-        <w:pStyle w:val="ListParagraph"/>
-        <w:numPr>
-          <w:ilvl w:val="0"/>
-          <w:numId w:val="1"/>
-        </w:numPr>
-      </w:pPr>
-      <w:r>
-        <w:t>Space: alternate between placing blocks</w:t>
-      </w:r>
-      <w:r>
-        <w:t>, spawning fugitives,</w:t>
-      </w:r>
-      <w:r>
-        <w:t xml:space="preserve"> and modifying waypoints</w:t>
-      </w:r>
-    </w:p>
-    <w:p>
-      <w:pPr>
-        <w:pStyle w:val="ListParagraph"/>
-        <w:numPr>
-          <w:ilvl w:val="0"/>
-          <w:numId w:val="1"/>
-        </w:numPr>
-      </w:pPr>
-      <w:r>
-        <w:t>Placing blocks:</w:t>
-      </w:r>
-    </w:p>
-    <w:p>
-      <w:pPr>
-        <w:pStyle w:val="ListParagraph"/>
-        <w:numPr>
           <w:ilvl w:val="1"/>
           <w:numId w:val="1"/>
         </w:numPr>
@@ -849,7 +1038,34 @@
         <w:t xml:space="preserve">Left mouse click: </w:t>
       </w:r>
       <w:r>
-        <w:t>change a box’s kind to the currently selected kind</w:t>
+        <w:t xml:space="preserve">if the box is occupied, destroy all agents in the box. If the box is unoccupied and not a wall box, </w:t>
+      </w:r>
+      <w:r>
+        <w:t xml:space="preserve">spawn a fugitive in the selected box. </w:t>
+      </w:r>
+    </w:p>
+    <w:p>
+      <w:pPr>
+        <w:pStyle w:val="ListParagraph"/>
+        <w:numPr>
+          <w:ilvl w:val="0"/>
+          <w:numId w:val="1"/>
+        </w:numPr>
+      </w:pPr>
+      <w:r>
+        <w:t>Modifying waypoints:</w:t>
+      </w:r>
+    </w:p>
+    <w:p>
+      <w:pPr>
+        <w:pStyle w:val="ListParagraph"/>
+        <w:numPr>
+          <w:ilvl w:val="1"/>
+          <w:numId w:val="1"/>
+        </w:numPr>
+      </w:pPr>
+      <w:r>
+        <w:t>[0-9]: select a waypoint</w:t>
       </w:r>
       <w:r>
         <w:t>.</w:t>
@@ -864,289 +1080,7 @@
         </w:numPr>
       </w:pPr>
       <w:r>
-        <w:t>1: mouse clicks now clear blocks.</w:t>
-      </w:r>
-    </w:p>
-    <w:p>
-      <w:pPr>
-        <w:pStyle w:val="ListParagraph"/>
-        <w:numPr>
-          <w:ilvl w:val="1"/>
-          <w:numId w:val="1"/>
-        </w:numPr>
-      </w:pPr>
-      <w:r>
-        <w:t>2: mouse clicks now place mud.</w:t>
-      </w:r>
-    </w:p>
-    <w:p>
-      <w:pPr>
-        <w:pStyle w:val="ListParagraph"/>
-        <w:numPr>
-          <w:ilvl w:val="1"/>
-          <w:numId w:val="1"/>
-        </w:numPr>
-      </w:pPr>
-      <w:r>
-        <w:t>3: mouse clicks now place water.</w:t>
-      </w:r>
-    </w:p>
-    <w:p>
-      <w:pPr>
-        <w:pStyle w:val="ListParagraph"/>
-        <w:numPr>
-          <w:ilvl w:val="1"/>
-          <w:numId w:val="1"/>
-        </w:numPr>
-      </w:pPr>
-      <w:r>
-        <w:t>4: mouse clicks now place walls.</w:t>
-      </w:r>
-      <w:r>
-        <w:t xml:space="preserve"> </w:t>
-      </w:r>
-    </w:p>
-    <w:p>
-      <w:pPr>
-        <w:pStyle w:val="ListParagraph"/>
-        <w:numPr>
-          <w:ilvl w:val="0"/>
-          <w:numId w:val="1"/>
-        </w:numPr>
-      </w:pPr>
-      <w:r>
-        <w:t>Spawning fugitives:</w:t>
-      </w:r>
-    </w:p>
-    <w:p>
-      <w:pPr>
-        <w:pStyle w:val="ListParagraph"/>
-        <w:numPr>
-          <w:ilvl w:val="1"/>
-          <w:numId w:val="1"/>
-        </w:numPr>
-      </w:pPr>
-      <w:r>
-        <w:t>Left mouse click: spawn a fugitive in the selected box. Cannot spawn a fugitive in a wall box or a box occupied by another agent.</w:t>
-      </w:r>
-    </w:p>
-    <w:p>
-      <w:pPr>
-        <w:pStyle w:val="ListParagraph"/>
-        <w:numPr>
-          <w:ilvl w:val="0"/>
-          <w:numId w:val="1"/>
-        </w:numPr>
-      </w:pPr>
-      <w:r>
-        <w:t>Modifying waypoints:</w:t>
-      </w:r>
-    </w:p>
-    <w:p>
-      <w:pPr>
-        <w:pStyle w:val="ListParagraph"/>
-        <w:numPr>
-          <w:ilvl w:val="1"/>
-          <w:numId w:val="1"/>
-        </w:numPr>
-      </w:pPr>
-      <w:r>
-        <w:t>[0-9]: select a waypoint</w:t>
-      </w:r>
-    </w:p>
-    <w:p>
-      <w:pPr>
-        <w:pStyle w:val="ListParagraph"/>
-        <w:numPr>
-          <w:ilvl w:val="1"/>
-          <w:numId w:val="1"/>
-        </w:numPr>
-      </w:pPr>
-      <w:r>
         <w:t>Left mouse click: toggle whether a box is in the currently selected waypoint. Cannot add a box to a waypoint if it belongs to another waypoint.</w:t>
-      </w:r>
-    </w:p>
-    <w:p>
-      <w:pPr>
-        <w:pStyle w:val="ListParagraph"/>
-        <w:numPr>
-          <w:ilvl w:val="0"/>
-          <w:numId w:val="1"/>
-        </w:numPr>
-      </w:pPr>
-      <w:r>
-        <w:t>Search parameters:</w:t>
-      </w:r>
-    </w:p>
-    <w:p>
-      <w:pPr>
-        <w:pStyle w:val="ListParagraph"/>
-        <w:numPr>
-          <w:ilvl w:val="1"/>
-          <w:numId w:val="1"/>
-        </w:numPr>
-      </w:pPr>
-      <w:r>
-        <w:t>D: scroll through the list of ways of calculating diagonals.</w:t>
-      </w:r>
-    </w:p>
-    <w:p>
-      <w:pPr>
-        <w:pStyle w:val="ListParagraph"/>
-        <w:numPr>
-          <w:ilvl w:val="1"/>
-          <w:numId w:val="1"/>
-        </w:numPr>
-      </w:pPr>
-      <w:r>
-        <w:t>M: scroll forward through the list of search algorithms.</w:t>
-      </w:r>
-    </w:p>
-    <w:p>
-      <w:pPr>
-        <w:pStyle w:val="ListParagraph"/>
-        <w:numPr>
-          <w:ilvl w:val="1"/>
-          <w:numId w:val="1"/>
-        </w:numPr>
-      </w:pPr>
-      <w:r>
-        <w:t>N: scroll backwards through the list of search algorithms.</w:t>
-      </w:r>
-    </w:p>
-    <w:p>
-      <w:pPr>
-        <w:pStyle w:val="ListParagraph"/>
-        <w:numPr>
-          <w:ilvl w:val="0"/>
-          <w:numId w:val="1"/>
-        </w:numPr>
-      </w:pPr>
-      <w:r>
-        <w:t>Display options:</w:t>
-      </w:r>
-    </w:p>
-    <w:p>
-      <w:pPr>
-        <w:pStyle w:val="ListParagraph"/>
-        <w:numPr>
-          <w:ilvl w:val="1"/>
-          <w:numId w:val="1"/>
-        </w:numPr>
-      </w:pPr>
-      <w:r>
-        <w:t>A: toggle agents’ awareness ranges</w:t>
-      </w:r>
-    </w:p>
-    <w:p>
-      <w:pPr>
-        <w:pStyle w:val="ListParagraph"/>
-        <w:numPr>
-          <w:ilvl w:val="1"/>
-          <w:numId w:val="1"/>
-        </w:numPr>
-      </w:pPr>
-      <w:r>
-        <w:t>B: alternate thickness of box lines.</w:t>
-      </w:r>
-    </w:p>
-    <w:p>
-      <w:pPr>
-        <w:pStyle w:val="ListParagraph"/>
-        <w:numPr>
-          <w:ilvl w:val="1"/>
-          <w:numId w:val="1"/>
-        </w:numPr>
-      </w:pPr>
-      <w:r>
-        <w:t>C: toggles markers of the centre of boxes.</w:t>
-      </w:r>
-    </w:p>
-    <w:p>
-      <w:pPr>
-        <w:pStyle w:val="ListParagraph"/>
-        <w:numPr>
-          <w:ilvl w:val="1"/>
-          <w:numId w:val="1"/>
-        </w:numPr>
-      </w:pPr>
-      <w:r>
-        <w:t>E: toggles displaying of movement network edges.</w:t>
-      </w:r>
-    </w:p>
-    <w:p>
-      <w:pPr>
-        <w:pStyle w:val="ListParagraph"/>
-        <w:numPr>
-          <w:ilvl w:val="1"/>
-          <w:numId w:val="1"/>
-        </w:numPr>
-      </w:pPr>
-      <w:r>
-        <w:t>L: toggles box labels.</w:t>
-      </w:r>
-    </w:p>
-    <w:p>
-      <w:pPr>
-        <w:pStyle w:val="ListParagraph"/>
-        <w:numPr>
-          <w:ilvl w:val="1"/>
-          <w:numId w:val="1"/>
-        </w:numPr>
-      </w:pPr>
-      <w:r>
-        <w:t>O</w:t>
-      </w:r>
-      <w:r>
-        <w:t>: toggles highlighting of</w:t>
-      </w:r>
-      <w:r>
-        <w:t xml:space="preserve"> agents’</w:t>
-      </w:r>
-      <w:r>
-        <w:t xml:space="preserve"> optimal path</w:t>
-      </w:r>
-      <w:r>
-        <w:t>s</w:t>
-      </w:r>
-      <w:r>
-        <w:t xml:space="preserve"> in red.</w:t>
-      </w:r>
-    </w:p>
-    <w:p>
-      <w:pPr>
-        <w:pStyle w:val="ListParagraph"/>
-        <w:numPr>
-          <w:ilvl w:val="1"/>
-          <w:numId w:val="1"/>
-        </w:numPr>
-      </w:pPr>
-      <w:r>
-        <w:t>T: toggles display of graph options that were considered but did not end up being the optimal path.</w:t>
-      </w:r>
-    </w:p>
-    <w:p>
-      <w:pPr>
-        <w:pStyle w:val="ListParagraph"/>
-        <w:numPr>
-          <w:ilvl w:val="1"/>
-          <w:numId w:val="1"/>
-        </w:numPr>
-      </w:pPr>
-      <w:r>
-        <w:t>U: toggles circle markers of boxes considered during the search.</w:t>
-      </w:r>
-    </w:p>
-    <w:p>
-      <w:pPr>
-        <w:pStyle w:val="ListParagraph"/>
-        <w:numPr>
-          <w:ilvl w:val="1"/>
-          <w:numId w:val="1"/>
-        </w:numPr>
-      </w:pPr>
-      <w:r>
-        <w:t>W: toggles weapons’ effective ranges.</w:t>
       </w:r>
     </w:p>
     <w:p>
@@ -1161,7 +1095,220 @@
         </w:rPr>
       </w:pPr>
       <w:r>
+        <w:rPr>
+          <w:strike/>
+        </w:rPr>
+        <w:t>Search parameters:</w:t>
+      </w:r>
+    </w:p>
+    <w:p>
+      <w:pPr>
+        <w:pStyle w:val="ListParagraph"/>
+        <w:numPr>
+          <w:ilvl w:val="1"/>
+          <w:numId w:val="1"/>
+        </w:numPr>
+        <w:rPr>
+          <w:strike/>
+        </w:rPr>
+      </w:pPr>
+      <w:r>
+        <w:rPr>
+          <w:strike/>
+        </w:rPr>
+        <w:t>D: scroll through the list of ways of calculating diagonals.</w:t>
+      </w:r>
+    </w:p>
+    <w:p>
+      <w:pPr>
+        <w:pStyle w:val="ListParagraph"/>
+        <w:numPr>
+          <w:ilvl w:val="1"/>
+          <w:numId w:val="1"/>
+        </w:numPr>
+        <w:rPr>
+          <w:strike/>
+        </w:rPr>
+      </w:pPr>
+      <w:r>
+        <w:rPr>
+          <w:strike/>
+        </w:rPr>
+        <w:t>M: scroll forward through the list of search algorithms.</w:t>
+      </w:r>
+    </w:p>
+    <w:p>
+      <w:pPr>
+        <w:pStyle w:val="ListParagraph"/>
+        <w:numPr>
+          <w:ilvl w:val="1"/>
+          <w:numId w:val="1"/>
+        </w:numPr>
+        <w:rPr>
+          <w:strike/>
+        </w:rPr>
+      </w:pPr>
+      <w:r>
+        <w:rPr>
+          <w:strike/>
+        </w:rPr>
+        <w:t>N: scroll backwards through the list of search algorithms.</w:t>
+      </w:r>
+    </w:p>
+    <w:p>
+      <w:pPr>
+        <w:pStyle w:val="ListParagraph"/>
+        <w:numPr>
+          <w:ilvl w:val="0"/>
+          <w:numId w:val="1"/>
+        </w:numPr>
+      </w:pPr>
+      <w:r>
+        <w:t>Display options:</w:t>
+      </w:r>
+    </w:p>
+    <w:p>
+      <w:pPr>
+        <w:pStyle w:val="ListParagraph"/>
+        <w:numPr>
+          <w:ilvl w:val="1"/>
+          <w:numId w:val="1"/>
+        </w:numPr>
+      </w:pPr>
+      <w:r>
+        <w:t>A: toggle agents’ awareness ranges</w:t>
+      </w:r>
+      <w:r>
+        <w:t>.</w:t>
+      </w:r>
+    </w:p>
+    <w:p>
+      <w:pPr>
+        <w:pStyle w:val="ListParagraph"/>
+        <w:numPr>
+          <w:ilvl w:val="1"/>
+          <w:numId w:val="1"/>
+        </w:numPr>
+      </w:pPr>
+      <w:r>
+        <w:t>B: alternate thickness of box lines.</w:t>
+      </w:r>
+    </w:p>
+    <w:p>
+      <w:pPr>
+        <w:pStyle w:val="ListParagraph"/>
+        <w:numPr>
+          <w:ilvl w:val="1"/>
+          <w:numId w:val="1"/>
+        </w:numPr>
+      </w:pPr>
+      <w:r>
+        <w:t>C: toggles markers of the centre of boxes.</w:t>
+      </w:r>
+    </w:p>
+    <w:p>
+      <w:pPr>
+        <w:pStyle w:val="ListParagraph"/>
+        <w:numPr>
+          <w:ilvl w:val="1"/>
+          <w:numId w:val="1"/>
+        </w:numPr>
+      </w:pPr>
+      <w:r>
+        <w:t>E: toggles displaying of movement network edges.</w:t>
+      </w:r>
+    </w:p>
+    <w:p>
+      <w:pPr>
+        <w:pStyle w:val="ListParagraph"/>
+        <w:numPr>
+          <w:ilvl w:val="1"/>
+          <w:numId w:val="1"/>
+        </w:numPr>
+      </w:pPr>
+      <w:r>
+        <w:t>L: toggles box labels.</w:t>
+      </w:r>
+    </w:p>
+    <w:p>
+      <w:pPr>
+        <w:pStyle w:val="ListParagraph"/>
+        <w:numPr>
+          <w:ilvl w:val="1"/>
+          <w:numId w:val="1"/>
+        </w:numPr>
+      </w:pPr>
+      <w:r>
+        <w:t>O</w:t>
+      </w:r>
+      <w:r>
+        <w:t>: toggles highlighting of</w:t>
+      </w:r>
+      <w:r>
+        <w:t xml:space="preserve"> agents’</w:t>
+      </w:r>
+      <w:r>
+        <w:t xml:space="preserve"> optimal path</w:t>
+      </w:r>
+      <w:r>
+        <w:t>s</w:t>
+      </w:r>
+      <w:r>
+        <w:t xml:space="preserve"> in red.</w:t>
+      </w:r>
+    </w:p>
+    <w:p>
+      <w:pPr>
+        <w:pStyle w:val="ListParagraph"/>
+        <w:numPr>
+          <w:ilvl w:val="1"/>
+          <w:numId w:val="1"/>
+        </w:numPr>
+      </w:pPr>
+      <w:r>
+        <w:t>T: toggles display of graph options that were considered but did not end up being the optimal path.</w:t>
+      </w:r>
+    </w:p>
+    <w:p>
+      <w:pPr>
+        <w:pStyle w:val="ListParagraph"/>
+        <w:numPr>
+          <w:ilvl w:val="1"/>
+          <w:numId w:val="1"/>
+        </w:numPr>
+      </w:pPr>
+      <w:r>
+        <w:t>U: toggles circle markers of boxes considered during the search.</w:t>
+      </w:r>
+    </w:p>
+    <w:p>
+      <w:pPr>
+        <w:pStyle w:val="ListParagraph"/>
+        <w:numPr>
+          <w:ilvl w:val="1"/>
+          <w:numId w:val="1"/>
+        </w:numPr>
+      </w:pPr>
+      <w:r>
+        <w:t>W: toggles weapons’ effective ranges.</w:t>
+      </w:r>
+    </w:p>
+    <w:p>
+      <w:pPr>
+        <w:pStyle w:val="ListParagraph"/>
+        <w:numPr>
+          <w:ilvl w:val="0"/>
+          <w:numId w:val="1"/>
+        </w:numPr>
+        <w:rPr>
+          <w:strike/>
+        </w:rPr>
+      </w:pPr>
+      <w:r>
         <w:t>P: (un)pause the simulation</w:t>
+      </w:r>
+      <w:r>
+        <w:t>.</w:t>
       </w:r>
     </w:p>
     <w:p>
@@ -2573,7 +2720,7 @@
 </file>
 
 <file path=customXml/itemProps1.xml><?xml version="1.0" encoding="utf-8"?>
-<ds:datastoreItem xmlns:ds="http://schemas.openxmlformats.org/officeDocument/2006/customXml" ds:itemID="{3B1723B2-4669-4F8A-87A7-2F24E71C8583}">
+<ds:datastoreItem xmlns:ds="http://schemas.openxmlformats.org/officeDocument/2006/customXml" ds:itemID="{9BE01836-DE72-4813-8C95-8F7A84057C7E}">
   <ds:schemaRefs>
     <ds:schemaRef ds:uri="http://schemas.openxmlformats.org/officeDocument/2006/bibliography"/>
   </ds:schemaRefs>

</xml_diff>

<commit_message>
Some bug fixing, reorganising/refactoring, and tweaks to controls.
</commit_message>
<xml_diff>
--- a/21 - DOC - Custom Project D Level/Task 21 - Custom Project.docx
+++ b/21 - DOC - Custom Project D Level/Task 21 - Custom Project.docx
@@ -239,9 +239,11 @@
           <w:numId w:val="1"/>
         </w:numPr>
       </w:pPr>
+      <w:proofErr w:type="spellStart"/>
       <w:r>
         <w:t>SublimeText</w:t>
       </w:r>
+      <w:proofErr w:type="spellEnd"/>
       <w:r>
         <w:t xml:space="preserve"> (for editing</w:t>
       </w:r>
@@ -371,7 +373,15 @@
         </w:numPr>
       </w:pPr>
       <w:r>
-        <w:t xml:space="preserve">I modified the soldiers’ code so that while patrolling, the lead soldier would decide where the soldiers were going, and that the rest would calculate their own paths to the same location, recalculating if the lead soldier’s target changed. However, I noticed that occasionally the soldiers would move “backwards” then continue along their path when they recalculated their path to the lead soldier’s target, so I also tweaked agent.plan_path() so that when a path was calculated, if the distance between the </w:t>
+        <w:t xml:space="preserve">I modified the soldiers’ code so that while patrolling, the lead soldier would decide where the soldiers were going, and that the rest would calculate their own paths to the same location, recalculating if the lead soldier’s target changed. However, I noticed that occasionally the soldiers would move “backwards” then continue along their path when they recalculated their path to the lead soldier’s target, so I also tweaked </w:t>
+      </w:r>
+      <w:proofErr w:type="spellStart"/>
+      <w:r>
+        <w:t>agent.plan_path</w:t>
+      </w:r>
+      <w:proofErr w:type="spellEnd"/>
+      <w:r>
+        <w:t xml:space="preserve">() so that when a path was calculated, if the distance between the </w:t>
       </w:r>
       <w:r>
         <w:t xml:space="preserve">soldier </w:t>
@@ -441,7 +451,17 @@
         <w:t xml:space="preserve">got sick of the low framerate, </w:t>
       </w:r>
       <w:r>
-        <w:t>I changed box.draw()</w:t>
+        <w:t xml:space="preserve">I changed </w:t>
+      </w:r>
+      <w:proofErr w:type="spellStart"/>
+      <w:proofErr w:type="gramStart"/>
+      <w:r>
+        <w:t>box.draw</w:t>
+      </w:r>
+      <w:proofErr w:type="spellEnd"/>
+      <w:proofErr w:type="gramEnd"/>
+      <w:r>
+        <w:t>()</w:t>
       </w:r>
       <w:r>
         <w:t xml:space="preserve"> to not fill the circle</w:t>
@@ -474,19 +494,56 @@
         <w:t xml:space="preserve"> </w:t>
       </w:r>
       <w:r>
-        <w:t>This way, the target selection and call of self.plan_path() is all in one location and can be more easily modified as needed.</w:t>
-      </w:r>
-    </w:p>
-    <w:p>
-      <w:pPr>
-        <w:pStyle w:val="ListParagraph"/>
-        <w:numPr>
-          <w:ilvl w:val="0"/>
-          <w:numId w:val="1"/>
-        </w:numPr>
-      </w:pPr>
-      <w:r>
-        <w:t>Ran into errors where target_enemy was None when it shouldn’t have been, put it down to misalignment between how look() calculated if the agent could see an enemy, and how update_soldier() got the closest enemy</w:t>
+        <w:t xml:space="preserve">This way, the target selection and call of </w:t>
+      </w:r>
+      <w:proofErr w:type="spellStart"/>
+      <w:proofErr w:type="gramStart"/>
+      <w:r>
+        <w:t>self.plan</w:t>
+      </w:r>
+      <w:proofErr w:type="gramEnd"/>
+      <w:r>
+        <w:t>_path</w:t>
+      </w:r>
+      <w:proofErr w:type="spellEnd"/>
+      <w:r>
+        <w:t>() is all in one location and can be more easily modified as needed.</w:t>
+      </w:r>
+    </w:p>
+    <w:p>
+      <w:pPr>
+        <w:pStyle w:val="ListParagraph"/>
+        <w:numPr>
+          <w:ilvl w:val="0"/>
+          <w:numId w:val="1"/>
+        </w:numPr>
+      </w:pPr>
+      <w:r>
+        <w:t xml:space="preserve">Ran into errors where </w:t>
+      </w:r>
+      <w:proofErr w:type="spellStart"/>
+      <w:r>
+        <w:t>target_enemy</w:t>
+      </w:r>
+      <w:proofErr w:type="spellEnd"/>
+      <w:r>
+        <w:t xml:space="preserve"> was None when it shouldn’t have been, put it down to misalignment between how </w:t>
+      </w:r>
+      <w:proofErr w:type="gramStart"/>
+      <w:r>
+        <w:t>look(</w:t>
+      </w:r>
+      <w:proofErr w:type="gramEnd"/>
+      <w:r>
+        <w:t xml:space="preserve">) calculated if the agent could see an enemy, and how </w:t>
+      </w:r>
+      <w:proofErr w:type="spellStart"/>
+      <w:r>
+        <w:t>update_soldier</w:t>
+      </w:r>
+      <w:proofErr w:type="spellEnd"/>
+      <w:r>
+        <w:t>() got the closest enemy</w:t>
       </w:r>
       <w:r>
         <w:t xml:space="preserve">. While testing, also </w:t>
@@ -579,7 +636,31 @@
         <w:t>.</w:t>
       </w:r>
       <w:r>
-        <w:t xml:space="preserve"> Fixed this by reworking BoxWorld.edit_waypoint_node() to perform checked based on the waypoint number of the node passed to it, and BoxWorld.active_waypoint rather than searching through waypoints to check if the node was present in their lists of nodes or not.</w:t>
+        <w:t xml:space="preserve"> Fixed this by reworking </w:t>
+      </w:r>
+      <w:proofErr w:type="spellStart"/>
+      <w:r>
+        <w:t>BoxWorld.edit_waypoint_</w:t>
+      </w:r>
+      <w:proofErr w:type="gramStart"/>
+      <w:r>
+        <w:t>node</w:t>
+      </w:r>
+      <w:proofErr w:type="spellEnd"/>
+      <w:r>
+        <w:t>(</w:t>
+      </w:r>
+      <w:proofErr w:type="gramEnd"/>
+      <w:r>
+        <w:t xml:space="preserve">) to perform checked based on the waypoint number of the node passed to it, and </w:t>
+      </w:r>
+      <w:proofErr w:type="spellStart"/>
+      <w:r>
+        <w:t>BoxWorld.active_waypoint</w:t>
+      </w:r>
+      <w:proofErr w:type="spellEnd"/>
+      <w:r>
+        <w:t xml:space="preserve"> rather than searching through waypoints to check if the node was present in their lists of nodes or not.</w:t>
       </w:r>
       <w:r>
         <w:t xml:space="preserve"> Tweaked rendering of soldier leader’s path to highlight path nodes with circles, so as to distinguish between it and other paths.</w:t>
@@ -634,7 +715,15 @@
         <w:t>: not allowing projectiles to hit agents of the same type as the agent that fired it, rather than ignoring the firing agent until the projectile was out of the agent’s radius.</w:t>
       </w:r>
       <w:r>
-        <w:t xml:space="preserve"> Also, stopping soldier agents from moving if doing so would overlap them with a soldier agent of higher rank (i.e. a lower index in BoxWorld.soldiers)</w:t>
+        <w:t xml:space="preserve"> Also, stopping soldier agents from moving if doing so would overlap them with a soldier agent of higher rank (i.e. a lower index in </w:t>
+      </w:r>
+      <w:proofErr w:type="spellStart"/>
+      <w:r>
+        <w:t>BoxWorld.soldiers</w:t>
+      </w:r>
+      <w:proofErr w:type="spellEnd"/>
+      <w:r>
+        <w:t>)</w:t>
       </w:r>
       <w:r>
         <w:t>, or if they’re pursuing an enemy agent and moving would put them inside a wall.</w:t>
@@ -679,7 +768,23 @@
         </w:numPr>
       </w:pPr>
       <w:r>
-        <w:t>Did some reorganising and refactoring of update_soldier(), as some of its if statements seemed unnecessary and like they were duplicating functionality unnecessarily.</w:t>
+        <w:t xml:space="preserve">Did some reorganising and refactoring of </w:t>
+      </w:r>
+      <w:proofErr w:type="spellStart"/>
+      <w:r>
+        <w:t>update_</w:t>
+      </w:r>
+      <w:proofErr w:type="gramStart"/>
+      <w:r>
+        <w:t>soldier</w:t>
+      </w:r>
+      <w:proofErr w:type="spellEnd"/>
+      <w:r>
+        <w:t>(</w:t>
+      </w:r>
+      <w:proofErr w:type="gramEnd"/>
+      <w:r>
+        <w:t>), as some of its if statements seemed unnecessary and like they were duplicating functionality unnecessarily.</w:t>
       </w:r>
     </w:p>
     <w:p>
@@ -730,10 +835,58 @@
         <w:t xml:space="preserve"> Removed ability for fugitives spawned by player to respawn. </w:t>
       </w:r>
       <w:r>
-        <w:t xml:space="preserve">Did some minor reorganising of update_fugitive() akin to what was done to update_soldier(). </w:t>
-      </w:r>
-      <w:r>
-        <w:t>Updated look() to just return the value rather than setting see_target, and renamed to see_target()</w:t>
+        <w:t xml:space="preserve">Did some minor reorganising of </w:t>
+      </w:r>
+      <w:proofErr w:type="spellStart"/>
+      <w:r>
+        <w:t>update_</w:t>
+      </w:r>
+      <w:proofErr w:type="gramStart"/>
+      <w:r>
+        <w:t>fugitive</w:t>
+      </w:r>
+      <w:proofErr w:type="spellEnd"/>
+      <w:r>
+        <w:t>(</w:t>
+      </w:r>
+      <w:proofErr w:type="gramEnd"/>
+      <w:r>
+        <w:t xml:space="preserve">) akin to what was done to </w:t>
+      </w:r>
+      <w:proofErr w:type="spellStart"/>
+      <w:r>
+        <w:t>update_soldier</w:t>
+      </w:r>
+      <w:proofErr w:type="spellEnd"/>
+      <w:r>
+        <w:t xml:space="preserve">(). </w:t>
+      </w:r>
+      <w:r>
+        <w:t xml:space="preserve">Updated </w:t>
+      </w:r>
+      <w:proofErr w:type="gramStart"/>
+      <w:r>
+        <w:t>look(</w:t>
+      </w:r>
+      <w:proofErr w:type="gramEnd"/>
+      <w:r>
+        <w:t xml:space="preserve">) to just return the value rather than setting </w:t>
+      </w:r>
+      <w:proofErr w:type="spellStart"/>
+      <w:r>
+        <w:t>see_target</w:t>
+      </w:r>
+      <w:proofErr w:type="spellEnd"/>
+      <w:r>
+        <w:t xml:space="preserve">, and renamed to </w:t>
+      </w:r>
+      <w:proofErr w:type="spellStart"/>
+      <w:r>
+        <w:t>see_target</w:t>
+      </w:r>
+      <w:proofErr w:type="spellEnd"/>
+      <w:r>
+        <w:t>()</w:t>
       </w:r>
       <w:r>
         <w:t>.</w:t>
@@ -814,58 +967,111 @@
       <w:r>
         <w:t>Lastly, disabled ability to change diagonal calculation type, search type, or search depth limit. Restricting it to diagonal = max, search type = A*, and depth limit = None</w:t>
       </w:r>
+    </w:p>
+    <w:p>
+      <w:pPr>
+        <w:pStyle w:val="ListParagraph"/>
+        <w:numPr>
+          <w:ilvl w:val="0"/>
+          <w:numId w:val="1"/>
+        </w:numPr>
+      </w:pPr>
+      <w:r>
+        <w:t xml:space="preserve">Spotted handling of waypoint triggering while soldiers weren’t patrolling had vanished, so put that back into </w:t>
+      </w:r>
+      <w:proofErr w:type="spellStart"/>
+      <w:r>
+        <w:t>update_</w:t>
+      </w:r>
+      <w:proofErr w:type="gramStart"/>
+      <w:r>
+        <w:t>soldier</w:t>
+      </w:r>
+      <w:proofErr w:type="spellEnd"/>
+      <w:r>
+        <w:t>(</w:t>
+      </w:r>
+      <w:proofErr w:type="gramEnd"/>
+      <w:r>
+        <w:t>), also added handling of waypoint changes when the lead soldier dies and the path to the new lead soldier would go through a waypoint.</w:t>
+      </w:r>
+      <w:r>
+        <w:t xml:space="preserve"> Reorganised and split some soldier and fugitive functionality to make more readable.</w:t>
+      </w:r>
+    </w:p>
+    <w:p>
+      <w:pPr>
+        <w:pStyle w:val="Heading1"/>
+      </w:pPr>
+      <w:r>
+        <w:t>Instructions for Operating the Code</w:t>
+      </w:r>
+    </w:p>
+    <w:p>
+      <w:pPr>
+        <w:pStyle w:val="ListParagraph"/>
+        <w:numPr>
+          <w:ilvl w:val="0"/>
+          <w:numId w:val="1"/>
+        </w:numPr>
+      </w:pPr>
+      <w:r>
+        <w:t>M</w:t>
+      </w:r>
+      <w:r>
+        <w:t>: alternate between placing blocks</w:t>
+      </w:r>
+      <w:r>
+        <w:t xml:space="preserve">, </w:t>
+      </w:r>
+      <w:r>
+        <w:t>managing agents</w:t>
+      </w:r>
+      <w:r>
+        <w:t>,</w:t>
+      </w:r>
+      <w:r>
+        <w:t xml:space="preserve"> and modifying waypoints</w:t>
+      </w:r>
+      <w:r>
+        <w:t>.</w:t>
+      </w:r>
+    </w:p>
+    <w:p>
+      <w:pPr>
+        <w:pStyle w:val="ListParagraph"/>
+        <w:numPr>
+          <w:ilvl w:val="0"/>
+          <w:numId w:val="1"/>
+        </w:numPr>
+      </w:pPr>
+      <w:r>
+        <w:t>Placing blocks:</w:t>
+      </w:r>
       <w:bookmarkStart w:id="0" w:name="_GoBack"/>
       <w:bookmarkEnd w:id="0"/>
     </w:p>
-    <w:p/>
-    <w:p>
-      <w:r>
-        <w:t>BUGS:</w:t>
-      </w:r>
-    </w:p>
-    <w:p>
-      <w:pPr>
-        <w:pStyle w:val="ListParagraph"/>
-        <w:numPr>
-          <w:ilvl w:val="0"/>
-          <w:numId w:val="1"/>
-        </w:numPr>
-        <w:rPr>
-          <w:strike/>
-        </w:rPr>
-      </w:pPr>
-      <w:r>
-        <w:rPr>
-          <w:strike/>
-        </w:rPr>
-        <w:t xml:space="preserve">Still sometimes has the wrong current waypoint listed? Check to see if this happens again once the above bug is fixed. </w:t>
-      </w:r>
-      <w:r>
-        <w:rPr>
-          <w:strike/>
-        </w:rPr>
-        <w:t>Note: seems to only be the last waypoint, and only if there was combat very close to a waypoint. Moving onto a waypoint, then moving off it again but forwards along the patrol path rather than backwards?</w:t>
-      </w:r>
-      <w:r>
-        <w:t xml:space="preserve"> Acceptable minor bug</w:t>
-      </w:r>
-    </w:p>
-    <w:p/>
-    <w:p>
-      <w:r>
-        <w:t>SUGGESTIONS:</w:t>
-      </w:r>
-    </w:p>
-    <w:p>
-      <w:pPr>
-        <w:pStyle w:val="ListParagraph"/>
-        <w:numPr>
-          <w:ilvl w:val="0"/>
-          <w:numId w:val="1"/>
-        </w:numPr>
-      </w:pPr>
-      <w:r>
-        <w:t>Test when there’s more than one soldier remaining but reinforcements are called for</w:t>
+    <w:p>
+      <w:pPr>
+        <w:pStyle w:val="ListParagraph"/>
+        <w:numPr>
+          <w:ilvl w:val="1"/>
+          <w:numId w:val="1"/>
+        </w:numPr>
+      </w:pPr>
+      <w:r>
+        <w:t xml:space="preserve">Left mouse </w:t>
+      </w:r>
+      <w:proofErr w:type="gramStart"/>
+      <w:r>
+        <w:t>click</w:t>
+      </w:r>
+      <w:proofErr w:type="gramEnd"/>
+      <w:r>
+        <w:t xml:space="preserve">: </w:t>
+      </w:r>
+      <w:r>
+        <w:t>change a box’s kind to the currently selected kind</w:t>
       </w:r>
       <w:r>
         <w:t>.</w:t>
@@ -873,34 +1079,17 @@
     </w:p>
     <w:p>
       <w:pPr>
-        <w:pStyle w:val="Heading1"/>
-      </w:pPr>
-      <w:r>
-        <w:t>Instructions for Operating the Code</w:t>
-      </w:r>
-    </w:p>
-    <w:p>
-      <w:pPr>
-        <w:pStyle w:val="ListParagraph"/>
-        <w:numPr>
-          <w:ilvl w:val="0"/>
-          <w:numId w:val="1"/>
-        </w:numPr>
-      </w:pPr>
-      <w:r>
-        <w:t>Space: alternate between placing blocks</w:t>
-      </w:r>
-      <w:r>
-        <w:t xml:space="preserve">, </w:t>
-      </w:r>
-      <w:r>
-        <w:t>managing agents</w:t>
-      </w:r>
-      <w:r>
-        <w:t>,</w:t>
-      </w:r>
-      <w:r>
-        <w:t xml:space="preserve"> and modifying waypoints</w:t>
+        <w:pStyle w:val="ListParagraph"/>
+        <w:numPr>
+          <w:ilvl w:val="1"/>
+          <w:numId w:val="1"/>
+        </w:numPr>
+      </w:pPr>
+      <w:r>
+        <w:t>1: mouse clicks now clear blocks</w:t>
+      </w:r>
+      <w:r>
+        <w:t xml:space="preserve"> (there must be at least one soldier base)</w:t>
       </w:r>
       <w:r>
         <w:t>.</w:t>
@@ -910,27 +1099,54 @@
       <w:pPr>
         <w:pStyle w:val="ListParagraph"/>
         <w:numPr>
-          <w:ilvl w:val="0"/>
-          <w:numId w:val="1"/>
-        </w:numPr>
-      </w:pPr>
-      <w:r>
-        <w:t>Placing blocks:</w:t>
-      </w:r>
-    </w:p>
-    <w:p>
-      <w:pPr>
-        <w:pStyle w:val="ListParagraph"/>
-        <w:numPr>
           <w:ilvl w:val="1"/>
           <w:numId w:val="1"/>
         </w:numPr>
       </w:pPr>
       <w:r>
-        <w:t xml:space="preserve">Left mouse click: </w:t>
-      </w:r>
-      <w:r>
-        <w:t>change a box’s kind to the currently selected kind</w:t>
+        <w:t>2: mouse clicks now place mud.</w:t>
+      </w:r>
+    </w:p>
+    <w:p>
+      <w:pPr>
+        <w:pStyle w:val="ListParagraph"/>
+        <w:numPr>
+          <w:ilvl w:val="1"/>
+          <w:numId w:val="1"/>
+        </w:numPr>
+      </w:pPr>
+      <w:r>
+        <w:t>3: mouse clicks now place water.</w:t>
+      </w:r>
+    </w:p>
+    <w:p>
+      <w:pPr>
+        <w:pStyle w:val="ListParagraph"/>
+        <w:numPr>
+          <w:ilvl w:val="1"/>
+          <w:numId w:val="1"/>
+        </w:numPr>
+      </w:pPr>
+      <w:r>
+        <w:t>4: mouse clicks now place walls.</w:t>
+      </w:r>
+      <w:r>
+        <w:t xml:space="preserve"> </w:t>
+      </w:r>
+    </w:p>
+    <w:p>
+      <w:pPr>
+        <w:pStyle w:val="ListParagraph"/>
+        <w:numPr>
+          <w:ilvl w:val="1"/>
+          <w:numId w:val="1"/>
+        </w:numPr>
+      </w:pPr>
+      <w:r>
+        <w:t xml:space="preserve">5: moves </w:t>
+      </w:r>
+      <w:r>
+        <w:t>clicks now place soldier bases, with a maximum of 9</w:t>
       </w:r>
       <w:r>
         <w:t>.</w:t>
@@ -940,15 +1156,65 @@
       <w:pPr>
         <w:pStyle w:val="ListParagraph"/>
         <w:numPr>
+          <w:ilvl w:val="0"/>
+          <w:numId w:val="1"/>
+        </w:numPr>
+      </w:pPr>
+      <w:r>
+        <w:t>Managing agents</w:t>
+      </w:r>
+      <w:r>
+        <w:t>:</w:t>
+      </w:r>
+    </w:p>
+    <w:p>
+      <w:pPr>
+        <w:pStyle w:val="ListParagraph"/>
+        <w:numPr>
           <w:ilvl w:val="1"/>
           <w:numId w:val="1"/>
         </w:numPr>
       </w:pPr>
       <w:r>
-        <w:t>1: mouse clicks now clear blocks</w:t>
-      </w:r>
-      <w:r>
-        <w:t xml:space="preserve"> (there must be at least one soldier base)</w:t>
+        <w:t xml:space="preserve">Left mouse </w:t>
+      </w:r>
+      <w:proofErr w:type="gramStart"/>
+      <w:r>
+        <w:t>click</w:t>
+      </w:r>
+      <w:proofErr w:type="gramEnd"/>
+      <w:r>
+        <w:t xml:space="preserve">: </w:t>
+      </w:r>
+      <w:r>
+        <w:t xml:space="preserve">if the box is occupied, destroy all agents in the box. If the box is unoccupied and not a wall box, </w:t>
+      </w:r>
+      <w:r>
+        <w:t xml:space="preserve">spawn a fugitive in the selected box. </w:t>
+      </w:r>
+    </w:p>
+    <w:p>
+      <w:pPr>
+        <w:pStyle w:val="ListParagraph"/>
+        <w:numPr>
+          <w:ilvl w:val="0"/>
+          <w:numId w:val="1"/>
+        </w:numPr>
+      </w:pPr>
+      <w:r>
+        <w:t>Modifying waypoints:</w:t>
+      </w:r>
+    </w:p>
+    <w:p>
+      <w:pPr>
+        <w:pStyle w:val="ListParagraph"/>
+        <w:numPr>
+          <w:ilvl w:val="1"/>
+          <w:numId w:val="1"/>
+        </w:numPr>
+      </w:pPr>
+      <w:r>
+        <w:t>[0-9]: select a waypoint</w:t>
       </w:r>
       <w:r>
         <w:t>.</w:t>
@@ -963,7 +1229,27 @@
         </w:numPr>
       </w:pPr>
       <w:r>
-        <w:t>2: mouse clicks now place mud.</w:t>
+        <w:t xml:space="preserve">Left mouse </w:t>
+      </w:r>
+      <w:proofErr w:type="gramStart"/>
+      <w:r>
+        <w:t>click</w:t>
+      </w:r>
+      <w:proofErr w:type="gramEnd"/>
+      <w:r>
+        <w:t>: toggle whether a box is in the currently selected waypoint. Cannot add a box to a waypoint if it belongs to another waypoint.</w:t>
+      </w:r>
+    </w:p>
+    <w:p>
+      <w:pPr>
+        <w:pStyle w:val="ListParagraph"/>
+        <w:numPr>
+          <w:ilvl w:val="0"/>
+          <w:numId w:val="1"/>
+        </w:numPr>
+      </w:pPr>
+      <w:r>
+        <w:t>Display options:</w:t>
       </w:r>
     </w:p>
     <w:p>
@@ -975,7 +1261,7 @@
         </w:numPr>
       </w:pPr>
       <w:r>
-        <w:t>3: mouse clicks now place water.</w:t>
+        <w:t>B: alternate thickness of box lines.</w:t>
       </w:r>
     </w:p>
     <w:p>
@@ -987,10 +1273,7 @@
         </w:numPr>
       </w:pPr>
       <w:r>
-        <w:t>4: mouse clicks now place walls.</w:t>
-      </w:r>
-      <w:r>
-        <w:t xml:space="preserve"> </w:t>
+        <w:t>C: toggles markers of the centre of boxes.</w:t>
       </w:r>
     </w:p>
     <w:p>
@@ -1002,28 +1285,7 @@
         </w:numPr>
       </w:pPr>
       <w:r>
-        <w:t xml:space="preserve">5: moves </w:t>
-      </w:r>
-      <w:r>
-        <w:t>clicks now place soldier bases, with a maximum of 9</w:t>
-      </w:r>
-      <w:r>
-        <w:t>.</w:t>
-      </w:r>
-    </w:p>
-    <w:p>
-      <w:pPr>
-        <w:pStyle w:val="ListParagraph"/>
-        <w:numPr>
-          <w:ilvl w:val="0"/>
-          <w:numId w:val="1"/>
-        </w:numPr>
-      </w:pPr>
-      <w:r>
-        <w:t>Managing agents</w:t>
-      </w:r>
-      <w:r>
-        <w:t>:</w:t>
+        <w:t>E: toggles displaying of movement network edges.</w:t>
       </w:r>
     </w:p>
     <w:p>
@@ -1035,25 +1297,7 @@
         </w:numPr>
       </w:pPr>
       <w:r>
-        <w:t xml:space="preserve">Left mouse click: </w:t>
-      </w:r>
-      <w:r>
-        <w:t xml:space="preserve">if the box is occupied, destroy all agents in the box. If the box is unoccupied and not a wall box, </w:t>
-      </w:r>
-      <w:r>
-        <w:t xml:space="preserve">spawn a fugitive in the selected box. </w:t>
-      </w:r>
-    </w:p>
-    <w:p>
-      <w:pPr>
-        <w:pStyle w:val="ListParagraph"/>
-        <w:numPr>
-          <w:ilvl w:val="0"/>
-          <w:numId w:val="1"/>
-        </w:numPr>
-      </w:pPr>
-      <w:r>
-        <w:t>Modifying waypoints:</w:t>
+        <w:t>F: toggles fugitives’ awareness ranges.</w:t>
       </w:r>
     </w:p>
     <w:p>
@@ -1065,10 +1309,7 @@
         </w:numPr>
       </w:pPr>
       <w:r>
-        <w:t>[0-9]: select a waypoint</w:t>
-      </w:r>
-      <w:r>
-        <w:t>.</w:t>
+        <w:t>L: toggles box labels.</w:t>
       </w:r>
     </w:p>
     <w:p>
@@ -1080,25 +1321,22 @@
         </w:numPr>
       </w:pPr>
       <w:r>
-        <w:t>Left mouse click: toggle whether a box is in the currently selected waypoint. Cannot add a box to a waypoint if it belongs to another waypoint.</w:t>
-      </w:r>
-    </w:p>
-    <w:p>
-      <w:pPr>
-        <w:pStyle w:val="ListParagraph"/>
-        <w:numPr>
-          <w:ilvl w:val="0"/>
-          <w:numId w:val="1"/>
-        </w:numPr>
-        <w:rPr>
-          <w:strike/>
-        </w:rPr>
-      </w:pPr>
-      <w:r>
-        <w:rPr>
-          <w:strike/>
-        </w:rPr>
-        <w:t>Search parameters:</w:t>
+        <w:t>O</w:t>
+      </w:r>
+      <w:r>
+        <w:t>: toggles highlighting of</w:t>
+      </w:r>
+      <w:r>
+        <w:t xml:space="preserve"> agents’</w:t>
+      </w:r>
+      <w:r>
+        <w:t xml:space="preserve"> optimal path</w:t>
+      </w:r>
+      <w:r>
+        <w:t>s</w:t>
+      </w:r>
+      <w:r>
+        <w:t xml:space="preserve"> in red.</w:t>
       </w:r>
     </w:p>
     <w:p>
@@ -1108,153 +1346,9 @@
           <w:ilvl w:val="1"/>
           <w:numId w:val="1"/>
         </w:numPr>
-        <w:rPr>
-          <w:strike/>
-        </w:rPr>
-      </w:pPr>
-      <w:r>
-        <w:rPr>
-          <w:strike/>
-        </w:rPr>
-        <w:t>D: scroll through the list of ways of calculating diagonals.</w:t>
-      </w:r>
-    </w:p>
-    <w:p>
-      <w:pPr>
-        <w:pStyle w:val="ListParagraph"/>
-        <w:numPr>
-          <w:ilvl w:val="1"/>
-          <w:numId w:val="1"/>
-        </w:numPr>
-        <w:rPr>
-          <w:strike/>
-        </w:rPr>
-      </w:pPr>
-      <w:r>
-        <w:rPr>
-          <w:strike/>
-        </w:rPr>
-        <w:t>M: scroll forward through the list of search algorithms.</w:t>
-      </w:r>
-    </w:p>
-    <w:p>
-      <w:pPr>
-        <w:pStyle w:val="ListParagraph"/>
-        <w:numPr>
-          <w:ilvl w:val="1"/>
-          <w:numId w:val="1"/>
-        </w:numPr>
-        <w:rPr>
-          <w:strike/>
-        </w:rPr>
-      </w:pPr>
-      <w:r>
-        <w:rPr>
-          <w:strike/>
-        </w:rPr>
-        <w:t>N: scroll backwards through the list of search algorithms.</w:t>
-      </w:r>
-    </w:p>
-    <w:p>
-      <w:pPr>
-        <w:pStyle w:val="ListParagraph"/>
-        <w:numPr>
-          <w:ilvl w:val="0"/>
-          <w:numId w:val="1"/>
-        </w:numPr>
-      </w:pPr>
-      <w:r>
-        <w:t>Display options:</w:t>
-      </w:r>
-    </w:p>
-    <w:p>
-      <w:pPr>
-        <w:pStyle w:val="ListParagraph"/>
-        <w:numPr>
-          <w:ilvl w:val="1"/>
-          <w:numId w:val="1"/>
-        </w:numPr>
-      </w:pPr>
-      <w:r>
-        <w:t>A: toggle agents’ awareness ranges</w:t>
-      </w:r>
-      <w:r>
-        <w:t>.</w:t>
-      </w:r>
-    </w:p>
-    <w:p>
-      <w:pPr>
-        <w:pStyle w:val="ListParagraph"/>
-        <w:numPr>
-          <w:ilvl w:val="1"/>
-          <w:numId w:val="1"/>
-        </w:numPr>
-      </w:pPr>
-      <w:r>
-        <w:t>B: alternate thickness of box lines.</w:t>
-      </w:r>
-    </w:p>
-    <w:p>
-      <w:pPr>
-        <w:pStyle w:val="ListParagraph"/>
-        <w:numPr>
-          <w:ilvl w:val="1"/>
-          <w:numId w:val="1"/>
-        </w:numPr>
-      </w:pPr>
-      <w:r>
-        <w:t>C: toggles markers of the centre of boxes.</w:t>
-      </w:r>
-    </w:p>
-    <w:p>
-      <w:pPr>
-        <w:pStyle w:val="ListParagraph"/>
-        <w:numPr>
-          <w:ilvl w:val="1"/>
-          <w:numId w:val="1"/>
-        </w:numPr>
-      </w:pPr>
-      <w:r>
-        <w:t>E: toggles displaying of movement network edges.</w:t>
-      </w:r>
-    </w:p>
-    <w:p>
-      <w:pPr>
-        <w:pStyle w:val="ListParagraph"/>
-        <w:numPr>
-          <w:ilvl w:val="1"/>
-          <w:numId w:val="1"/>
-        </w:numPr>
-      </w:pPr>
-      <w:r>
-        <w:t>L: toggles box labels.</w:t>
-      </w:r>
-    </w:p>
-    <w:p>
-      <w:pPr>
-        <w:pStyle w:val="ListParagraph"/>
-        <w:numPr>
-          <w:ilvl w:val="1"/>
-          <w:numId w:val="1"/>
-        </w:numPr>
-      </w:pPr>
-      <w:r>
-        <w:t>O</w:t>
-      </w:r>
-      <w:r>
-        <w:t>: toggles highlighting of</w:t>
-      </w:r>
-      <w:r>
-        <w:t xml:space="preserve"> agents’</w:t>
-      </w:r>
-      <w:r>
-        <w:t xml:space="preserve"> optimal path</w:t>
-      </w:r>
-      <w:r>
-        <w:t>s</w:t>
-      </w:r>
-      <w:r>
-        <w:t xml:space="preserve"> in red.</w:t>
+      </w:pPr>
+      <w:r>
+        <w:t>S: toggles soldiers’ awareness ranges.</w:t>
       </w:r>
     </w:p>
     <w:p>
@@ -2720,7 +2814,7 @@
 </file>
 
 <file path=customXml/itemProps1.xml><?xml version="1.0" encoding="utf-8"?>
-<ds:datastoreItem xmlns:ds="http://schemas.openxmlformats.org/officeDocument/2006/customXml" ds:itemID="{9BE01836-DE72-4813-8C95-8F7A84057C7E}">
+<ds:datastoreItem xmlns:ds="http://schemas.openxmlformats.org/officeDocument/2006/customXml" ds:itemID="{D28148A4-6988-421F-AAC1-D8244D45A563}">
   <ds:schemaRefs>
     <ds:schemaRef ds:uri="http://schemas.openxmlformats.org/officeDocument/2006/bibliography"/>
   </ds:schemaRefs>

</xml_diff>